<commit_message>
Added my updated php cheat sheet and removed the links in the navigation bar of midterm pages
</commit_message>
<xml_diff>
--- a/sales/PHP_Cheat_Sheet.docx
+++ b/sales/PHP_Cheat_Sheet.docx
@@ -133,14 +133,12 @@
           <w:lang w:val="en-US"/>
         </w:rPr>
       </w:pPr>
-      <w:proofErr w:type="gramStart"/>
       <w:r>
         <w:rPr>
           <w:lang w:val="en-US"/>
         </w:rPr>
         <w:t>A</w:t>
       </w:r>
-      <w:proofErr w:type="gramEnd"/>
       <w:r>
         <w:rPr>
           <w:lang w:val="en-US"/>
@@ -401,21 +399,7 @@
         <w:rPr>
           <w:lang w:val="en-US"/>
         </w:rPr>
-        <w:t>&lt;head&gt;&lt;meta charset</w:t>
-      </w:r>
-      <w:proofErr w:type="gramStart"/>
-      <w:r>
-        <w:rPr>
-          <w:lang w:val="en-US"/>
-        </w:rPr>
-        <w:t>=”UTF</w:t>
-      </w:r>
-      <w:proofErr w:type="gramEnd"/>
-      <w:r>
-        <w:rPr>
-          <w:lang w:val="en-US"/>
-        </w:rPr>
-        <w:t>-8”&gt; (auto)</w:t>
+        <w:t>&lt;head&gt;&lt;meta charset=”UTF-8”&gt; (auto)</w:t>
       </w:r>
     </w:p>
     <w:p>
@@ -429,19 +413,11 @@
           <w:lang w:val="en-US"/>
         </w:rPr>
       </w:pPr>
-      <w:proofErr w:type="gramStart"/>
-      <w:r>
-        <w:rPr>
-          <w:lang w:val="en-US"/>
-        </w:rPr>
-        <w:t>header(</w:t>
-      </w:r>
-      <w:proofErr w:type="gramEnd"/>
-      <w:r>
-        <w:rPr>
-          <w:lang w:val="en-US"/>
-        </w:rPr>
-        <w:t>'Content-type: text/html; charset=UTF-8')</w:t>
+      <w:r>
+        <w:rPr>
+          <w:lang w:val="en-US"/>
+        </w:rPr>
+        <w:t>header('Content-type: text/html; charset=UTF-8')</w:t>
       </w:r>
       <w:r>
         <w:rPr>
@@ -527,14 +503,7 @@
         <w:rPr>
           <w:lang w:val="en-US"/>
         </w:rPr>
-        <w:t xml:space="preserve">        # 1</w:t>
-      </w:r>
-      <w:proofErr w:type="gramStart"/>
-      <w:r>
-        <w:rPr>
-          <w:lang w:val="en-US"/>
-        </w:rPr>
-        <w:t xml:space="preserve">) </w:t>
+        <w:t xml:space="preserve">        # 1) </w:t>
       </w:r>
       <w:r>
         <w:rPr>
@@ -547,14 +516,7 @@
         <w:rPr>
           <w:lang w:val="en-US"/>
         </w:rPr>
-        <w:t>var</w:t>
-      </w:r>
-      <w:proofErr w:type="gramEnd"/>
-      <w:r>
-        <w:rPr>
-          <w:lang w:val="en-US"/>
-        </w:rPr>
-        <w:t>_dump</w:t>
+        <w:t>var_dump</w:t>
       </w:r>
       <w:proofErr w:type="spellEnd"/>
     </w:p>
@@ -591,16 +553,8 @@
         <w:rPr>
           <w:lang w:val="en-US"/>
         </w:rPr>
-        <w:t xml:space="preserve"> result: </w:t>
-      </w:r>
-      <w:proofErr w:type="gramStart"/>
-      <w:r>
-        <w:rPr>
-          <w:lang w:val="en-US"/>
-        </w:rPr>
-        <w:t>";</w:t>
-      </w:r>
-      <w:proofErr w:type="gramEnd"/>
+        <w:t xml:space="preserve"> result: ";</w:t>
+      </w:r>
     </w:p>
     <w:p>
       <w:pPr>
@@ -637,14 +591,12 @@
         <w:t>notGood</w:t>
       </w:r>
       <w:proofErr w:type="spellEnd"/>
-      <w:proofErr w:type="gramStart"/>
       <w:r>
         <w:rPr>
           <w:lang w:val="en-US"/>
         </w:rPr>
         <w:t>);</w:t>
       </w:r>
-      <w:proofErr w:type="gramEnd"/>
     </w:p>
     <w:p>
       <w:pPr>
@@ -731,21 +683,7 @@
         <w:rPr>
           <w:lang w:val="en-US"/>
         </w:rPr>
-        <w:t xml:space="preserve"> = </w:t>
-      </w:r>
-      <w:proofErr w:type="gramStart"/>
-      <w:r>
-        <w:rPr>
-          <w:lang w:val="en-US"/>
-        </w:rPr>
-        <w:t>array(</w:t>
-      </w:r>
-      <w:proofErr w:type="gramEnd"/>
-      <w:r>
-        <w:rPr>
-          <w:lang w:val="en-US"/>
-        </w:rPr>
-        <w:t>"harry", "Ron", "</w:t>
+        <w:t xml:space="preserve"> = array("harry", "Ron", "</w:t>
       </w:r>
       <w:proofErr w:type="spellStart"/>
       <w:r>
@@ -805,49 +743,21 @@
         <w:rPr>
           <w:lang w:val="en-US"/>
         </w:rPr>
-        <w:t xml:space="preserve"># </w:t>
-      </w:r>
-      <w:proofErr w:type="gramStart"/>
-      <w:r>
-        <w:rPr>
-          <w:lang w:val="en-US"/>
-        </w:rPr>
-        <w:t>case</w:t>
-      </w:r>
-      <w:proofErr w:type="gramEnd"/>
-      <w:r>
-        <w:rPr>
-          <w:lang w:val="en-US"/>
-        </w:rPr>
-        <w:t xml:space="preserve"> insensitive</w:t>
-      </w:r>
-    </w:p>
-    <w:p>
-      <w:pPr>
-        <w:pStyle w:val="NoSpacing"/>
-        <w:rPr>
-          <w:lang w:val="en-US"/>
-        </w:rPr>
-      </w:pPr>
-      <w:r>
-        <w:rPr>
-          <w:lang w:val="en-US"/>
-        </w:rPr>
-        <w:t xml:space="preserve">        </w:t>
-      </w:r>
-      <w:proofErr w:type="gramStart"/>
-      <w:r>
-        <w:rPr>
-          <w:lang w:val="en-US"/>
-        </w:rPr>
-        <w:t>sort(</w:t>
-      </w:r>
-      <w:proofErr w:type="gramEnd"/>
-      <w:r>
-        <w:rPr>
-          <w:lang w:val="en-US"/>
-        </w:rPr>
-        <w:t>$</w:t>
+        <w:t># case insensitive</w:t>
+      </w:r>
+    </w:p>
+    <w:p>
+      <w:pPr>
+        <w:pStyle w:val="NoSpacing"/>
+        <w:rPr>
+          <w:lang w:val="en-US"/>
+        </w:rPr>
+      </w:pPr>
+      <w:r>
+        <w:rPr>
+          <w:lang w:val="en-US"/>
+        </w:rPr>
+        <w:t xml:space="preserve">        sort($</w:t>
       </w:r>
       <w:proofErr w:type="spellStart"/>
       <w:r>
@@ -999,21 +909,7 @@
         <w:rPr>
           <w:lang w:val="en-US"/>
         </w:rPr>
-        <w:t>&gt;</w:t>
-      </w:r>
-      <w:proofErr w:type="gramStart"/>
-      <w:r>
-        <w:rPr>
-          <w:lang w:val="en-US"/>
-        </w:rPr>
-        <w:t>" .</w:t>
-      </w:r>
-      <w:proofErr w:type="gramEnd"/>
-      <w:r>
-        <w:rPr>
-          <w:lang w:val="en-US"/>
-        </w:rPr>
-        <w:t xml:space="preserve"> $</w:t>
+        <w:t>&gt;" . $</w:t>
       </w:r>
       <w:proofErr w:type="spellStart"/>
       <w:r>
@@ -1027,16 +923,8 @@
         <w:rPr>
           <w:lang w:val="en-US"/>
         </w:rPr>
-        <w:t>[$index</w:t>
-      </w:r>
-      <w:proofErr w:type="gramStart"/>
-      <w:r>
-        <w:rPr>
-          <w:lang w:val="en-US"/>
-        </w:rPr>
-        <w:t>];</w:t>
-      </w:r>
-      <w:proofErr w:type="gramEnd"/>
+        <w:t>[$index];</w:t>
+      </w:r>
     </w:p>
     <w:p>
       <w:pPr>
@@ -1117,35 +1005,133 @@
         <w:rPr>
           <w:lang w:val="en-US"/>
         </w:rPr>
+        <w:t xml:space="preserve"> = array("harry", "Ron", "</w:t>
+      </w:r>
+      <w:proofErr w:type="spellStart"/>
+      <w:r>
+        <w:rPr>
+          <w:lang w:val="en-US"/>
+        </w:rPr>
+        <w:t>hermanie</w:t>
+      </w:r>
+      <w:proofErr w:type="spellEnd"/>
+      <w:r>
+        <w:rPr>
+          <w:lang w:val="en-US"/>
+        </w:rPr>
+        <w:t>");</w:t>
+      </w:r>
+    </w:p>
+    <w:p>
+      <w:pPr>
+        <w:pStyle w:val="NoSpacing"/>
+        <w:rPr>
+          <w:lang w:val="en-US"/>
+        </w:rPr>
+      </w:pPr>
+      <w:r>
+        <w:rPr>
+          <w:lang w:val="en-US"/>
+        </w:rPr>
+        <w:t xml:space="preserve">        $</w:t>
+      </w:r>
+      <w:proofErr w:type="spellStart"/>
+      <w:r>
+        <w:rPr>
+          <w:lang w:val="en-US"/>
+        </w:rPr>
+        <w:t>JSONstring</w:t>
+      </w:r>
+      <w:proofErr w:type="spellEnd"/>
+      <w:r>
+        <w:rPr>
+          <w:lang w:val="en-US"/>
+        </w:rPr>
         <w:t xml:space="preserve"> = </w:t>
       </w:r>
-      <w:proofErr w:type="gramStart"/>
-      <w:r>
-        <w:rPr>
-          <w:lang w:val="en-US"/>
-        </w:rPr>
-        <w:t>array(</w:t>
-      </w:r>
-      <w:proofErr w:type="gramEnd"/>
-      <w:r>
-        <w:rPr>
-          <w:lang w:val="en-US"/>
-        </w:rPr>
-        <w:t>"harry", "Ron", "</w:t>
-      </w:r>
-      <w:proofErr w:type="spellStart"/>
-      <w:r>
-        <w:rPr>
-          <w:lang w:val="en-US"/>
-        </w:rPr>
-        <w:t>hermanie</w:t>
-      </w:r>
-      <w:proofErr w:type="spellEnd"/>
-      <w:r>
-        <w:rPr>
-          <w:lang w:val="en-US"/>
-        </w:rPr>
-        <w:t>");</w:t>
+      <w:proofErr w:type="spellStart"/>
+      <w:r>
+        <w:rPr>
+          <w:lang w:val="en-US"/>
+        </w:rPr>
+        <w:t>json_encode</w:t>
+      </w:r>
+      <w:proofErr w:type="spellEnd"/>
+      <w:r>
+        <w:rPr>
+          <w:lang w:val="en-US"/>
+        </w:rPr>
+        <w:t>($</w:t>
+      </w:r>
+      <w:proofErr w:type="spellStart"/>
+      <w:r>
+        <w:rPr>
+          <w:lang w:val="en-US"/>
+        </w:rPr>
+        <w:t>myArray</w:t>
+      </w:r>
+      <w:proofErr w:type="spellEnd"/>
+      <w:r>
+        <w:rPr>
+          <w:lang w:val="en-US"/>
+        </w:rPr>
+        <w:t>);</w:t>
+      </w:r>
+    </w:p>
+    <w:p>
+      <w:pPr>
+        <w:pStyle w:val="NoSpacing"/>
+        <w:rPr>
+          <w:lang w:val="en-US"/>
+        </w:rPr>
+      </w:pPr>
+      <w:r>
+        <w:rPr>
+          <w:lang w:val="en-US"/>
+        </w:rPr>
+        <w:t xml:space="preserve">        </w:t>
+      </w:r>
+      <w:proofErr w:type="spellStart"/>
+      <w:r>
+        <w:rPr>
+          <w:lang w:val="en-US"/>
+        </w:rPr>
+        <w:t>var_dump</w:t>
+      </w:r>
+      <w:proofErr w:type="spellEnd"/>
+      <w:r>
+        <w:rPr>
+          <w:lang w:val="en-US"/>
+        </w:rPr>
+        <w:t>($</w:t>
+      </w:r>
+      <w:proofErr w:type="spellStart"/>
+      <w:r>
+        <w:rPr>
+          <w:lang w:val="en-US"/>
+        </w:rPr>
+        <w:t>JSONstring</w:t>
+      </w:r>
+      <w:proofErr w:type="spellEnd"/>
+      <w:r>
+        <w:rPr>
+          <w:lang w:val="en-US"/>
+        </w:rPr>
+        <w:t>);</w:t>
+      </w:r>
+    </w:p>
+    <w:p>
+      <w:pPr>
+        <w:pStyle w:val="NoSpacing"/>
+        <w:rPr>
+          <w:lang w:val="en-US"/>
+        </w:rPr>
+      </w:pPr>
+      <w:r>
+        <w:rPr>
+          <w:lang w:val="en-US"/>
+        </w:rPr>
+        <w:t xml:space="preserve">        </w:t>
       </w:r>
     </w:p>
     <w:p>
@@ -1166,6 +1152,34 @@
         <w:rPr>
           <w:lang w:val="en-US"/>
         </w:rPr>
+        <w:t>myArray</w:t>
+      </w:r>
+      <w:proofErr w:type="spellEnd"/>
+      <w:r>
+        <w:rPr>
+          <w:lang w:val="en-US"/>
+        </w:rPr>
+        <w:t xml:space="preserve"> = </w:t>
+      </w:r>
+      <w:proofErr w:type="spellStart"/>
+      <w:r>
+        <w:rPr>
+          <w:lang w:val="en-US"/>
+        </w:rPr>
+        <w:t>json_decode</w:t>
+      </w:r>
+      <w:proofErr w:type="spellEnd"/>
+      <w:r>
+        <w:rPr>
+          <w:lang w:val="en-US"/>
+        </w:rPr>
+        <w:t>($</w:t>
+      </w:r>
+      <w:proofErr w:type="spellStart"/>
+      <w:r>
+        <w:rPr>
+          <w:lang w:val="en-US"/>
+        </w:rPr>
         <w:t>JSONstring</w:t>
       </w:r>
       <w:proofErr w:type="spellEnd"/>
@@ -1173,14 +1187,84 @@
         <w:rPr>
           <w:lang w:val="en-US"/>
         </w:rPr>
-        <w:t xml:space="preserve"> = </w:t>
-      </w:r>
-      <w:proofErr w:type="spellStart"/>
-      <w:r>
-        <w:rPr>
-          <w:lang w:val="en-US"/>
-        </w:rPr>
-        <w:t>json_encode</w:t>
+        <w:t>, true);</w:t>
+      </w:r>
+    </w:p>
+    <w:p>
+      <w:pPr>
+        <w:pStyle w:val="NoSpacing"/>
+        <w:rPr>
+          <w:lang w:val="en-US"/>
+        </w:rPr>
+      </w:pPr>
+      <w:r>
+        <w:rPr>
+          <w:lang w:val="en-US"/>
+        </w:rPr>
+        <w:t xml:space="preserve">        echo "&lt;</w:t>
+      </w:r>
+      <w:proofErr w:type="spellStart"/>
+      <w:r>
+        <w:rPr>
+          <w:lang w:val="en-US"/>
+        </w:rPr>
+        <w:t>br</w:t>
+      </w:r>
+      <w:proofErr w:type="spellEnd"/>
+      <w:r>
+        <w:rPr>
+          <w:lang w:val="en-US"/>
+        </w:rPr>
+        <w:t>&gt;&lt;</w:t>
+      </w:r>
+      <w:proofErr w:type="spellStart"/>
+      <w:r>
+        <w:rPr>
+          <w:lang w:val="en-US"/>
+        </w:rPr>
+        <w:t>br</w:t>
+      </w:r>
+      <w:proofErr w:type="spellEnd"/>
+      <w:r>
+        <w:rPr>
+          <w:lang w:val="en-US"/>
+        </w:rPr>
+        <w:t>&gt;&lt;</w:t>
+      </w:r>
+      <w:proofErr w:type="spellStart"/>
+      <w:r>
+        <w:rPr>
+          <w:lang w:val="en-US"/>
+        </w:rPr>
+        <w:t>br</w:t>
+      </w:r>
+      <w:proofErr w:type="spellEnd"/>
+      <w:r>
+        <w:rPr>
+          <w:lang w:val="en-US"/>
+        </w:rPr>
+        <w:t>&gt;";</w:t>
+      </w:r>
+    </w:p>
+    <w:p>
+      <w:pPr>
+        <w:pStyle w:val="NoSpacing"/>
+        <w:rPr>
+          <w:lang w:val="en-US"/>
+        </w:rPr>
+      </w:pPr>
+      <w:r>
+        <w:rPr>
+          <w:lang w:val="en-US"/>
+        </w:rPr>
+        <w:t xml:space="preserve">        </w:t>
+      </w:r>
+      <w:proofErr w:type="spellStart"/>
+      <w:r>
+        <w:rPr>
+          <w:lang w:val="en-US"/>
+        </w:rPr>
+        <w:t>var_dump</w:t>
       </w:r>
       <w:proofErr w:type="spellEnd"/>
       <w:r>
@@ -1197,250 +1281,12 @@
         <w:t>myArray</w:t>
       </w:r>
       <w:proofErr w:type="spellEnd"/>
-      <w:proofErr w:type="gramStart"/>
       <w:r>
         <w:rPr>
           <w:lang w:val="en-US"/>
         </w:rPr>
         <w:t>);</w:t>
       </w:r>
-      <w:proofErr w:type="gramEnd"/>
-    </w:p>
-    <w:p>
-      <w:pPr>
-        <w:pStyle w:val="NoSpacing"/>
-        <w:rPr>
-          <w:lang w:val="en-US"/>
-        </w:rPr>
-      </w:pPr>
-      <w:r>
-        <w:rPr>
-          <w:lang w:val="en-US"/>
-        </w:rPr>
-        <w:t xml:space="preserve">        </w:t>
-      </w:r>
-      <w:proofErr w:type="spellStart"/>
-      <w:r>
-        <w:rPr>
-          <w:lang w:val="en-US"/>
-        </w:rPr>
-        <w:t>var_dump</w:t>
-      </w:r>
-      <w:proofErr w:type="spellEnd"/>
-      <w:r>
-        <w:rPr>
-          <w:lang w:val="en-US"/>
-        </w:rPr>
-        <w:t>($</w:t>
-      </w:r>
-      <w:proofErr w:type="spellStart"/>
-      <w:r>
-        <w:rPr>
-          <w:lang w:val="en-US"/>
-        </w:rPr>
-        <w:t>JSONstring</w:t>
-      </w:r>
-      <w:proofErr w:type="spellEnd"/>
-      <w:proofErr w:type="gramStart"/>
-      <w:r>
-        <w:rPr>
-          <w:lang w:val="en-US"/>
-        </w:rPr>
-        <w:t>);</w:t>
-      </w:r>
-      <w:proofErr w:type="gramEnd"/>
-    </w:p>
-    <w:p>
-      <w:pPr>
-        <w:pStyle w:val="NoSpacing"/>
-        <w:rPr>
-          <w:lang w:val="en-US"/>
-        </w:rPr>
-      </w:pPr>
-      <w:r>
-        <w:rPr>
-          <w:lang w:val="en-US"/>
-        </w:rPr>
-        <w:t xml:space="preserve">        </w:t>
-      </w:r>
-    </w:p>
-    <w:p>
-      <w:pPr>
-        <w:pStyle w:val="NoSpacing"/>
-        <w:rPr>
-          <w:lang w:val="en-US"/>
-        </w:rPr>
-      </w:pPr>
-      <w:r>
-        <w:rPr>
-          <w:lang w:val="en-US"/>
-        </w:rPr>
-        <w:t xml:space="preserve">        $</w:t>
-      </w:r>
-      <w:proofErr w:type="spellStart"/>
-      <w:r>
-        <w:rPr>
-          <w:lang w:val="en-US"/>
-        </w:rPr>
-        <w:t>myArray</w:t>
-      </w:r>
-      <w:proofErr w:type="spellEnd"/>
-      <w:r>
-        <w:rPr>
-          <w:lang w:val="en-US"/>
-        </w:rPr>
-        <w:t xml:space="preserve"> = </w:t>
-      </w:r>
-      <w:proofErr w:type="spellStart"/>
-      <w:r>
-        <w:rPr>
-          <w:lang w:val="en-US"/>
-        </w:rPr>
-        <w:t>json_</w:t>
-      </w:r>
-      <w:proofErr w:type="gramStart"/>
-      <w:r>
-        <w:rPr>
-          <w:lang w:val="en-US"/>
-        </w:rPr>
-        <w:t>decode</w:t>
-      </w:r>
-      <w:proofErr w:type="spellEnd"/>
-      <w:r>
-        <w:rPr>
-          <w:lang w:val="en-US"/>
-        </w:rPr>
-        <w:t>(</w:t>
-      </w:r>
-      <w:proofErr w:type="gramEnd"/>
-      <w:r>
-        <w:rPr>
-          <w:lang w:val="en-US"/>
-        </w:rPr>
-        <w:t>$</w:t>
-      </w:r>
-      <w:proofErr w:type="spellStart"/>
-      <w:r>
-        <w:rPr>
-          <w:lang w:val="en-US"/>
-        </w:rPr>
-        <w:t>JSONstring</w:t>
-      </w:r>
-      <w:proofErr w:type="spellEnd"/>
-      <w:r>
-        <w:rPr>
-          <w:lang w:val="en-US"/>
-        </w:rPr>
-        <w:t>, true);</w:t>
-      </w:r>
-    </w:p>
-    <w:p>
-      <w:pPr>
-        <w:pStyle w:val="NoSpacing"/>
-        <w:rPr>
-          <w:lang w:val="en-US"/>
-        </w:rPr>
-      </w:pPr>
-      <w:r>
-        <w:rPr>
-          <w:lang w:val="en-US"/>
-        </w:rPr>
-        <w:t xml:space="preserve">        echo "&lt;</w:t>
-      </w:r>
-      <w:proofErr w:type="spellStart"/>
-      <w:r>
-        <w:rPr>
-          <w:lang w:val="en-US"/>
-        </w:rPr>
-        <w:t>br</w:t>
-      </w:r>
-      <w:proofErr w:type="spellEnd"/>
-      <w:r>
-        <w:rPr>
-          <w:lang w:val="en-US"/>
-        </w:rPr>
-        <w:t>&gt;&lt;</w:t>
-      </w:r>
-      <w:proofErr w:type="spellStart"/>
-      <w:r>
-        <w:rPr>
-          <w:lang w:val="en-US"/>
-        </w:rPr>
-        <w:t>br</w:t>
-      </w:r>
-      <w:proofErr w:type="spellEnd"/>
-      <w:r>
-        <w:rPr>
-          <w:lang w:val="en-US"/>
-        </w:rPr>
-        <w:t>&gt;&lt;</w:t>
-      </w:r>
-      <w:proofErr w:type="spellStart"/>
-      <w:r>
-        <w:rPr>
-          <w:lang w:val="en-US"/>
-        </w:rPr>
-        <w:t>br</w:t>
-      </w:r>
-      <w:proofErr w:type="spellEnd"/>
-      <w:r>
-        <w:rPr>
-          <w:lang w:val="en-US"/>
-        </w:rPr>
-        <w:t>&gt;</w:t>
-      </w:r>
-      <w:proofErr w:type="gramStart"/>
-      <w:r>
-        <w:rPr>
-          <w:lang w:val="en-US"/>
-        </w:rPr>
-        <w:t>";</w:t>
-      </w:r>
-      <w:proofErr w:type="gramEnd"/>
-    </w:p>
-    <w:p>
-      <w:pPr>
-        <w:pStyle w:val="NoSpacing"/>
-        <w:rPr>
-          <w:lang w:val="en-US"/>
-        </w:rPr>
-      </w:pPr>
-      <w:r>
-        <w:rPr>
-          <w:lang w:val="en-US"/>
-        </w:rPr>
-        <w:t xml:space="preserve">        </w:t>
-      </w:r>
-      <w:proofErr w:type="spellStart"/>
-      <w:r>
-        <w:rPr>
-          <w:lang w:val="en-US"/>
-        </w:rPr>
-        <w:t>var_dump</w:t>
-      </w:r>
-      <w:proofErr w:type="spellEnd"/>
-      <w:r>
-        <w:rPr>
-          <w:lang w:val="en-US"/>
-        </w:rPr>
-        <w:t>($</w:t>
-      </w:r>
-      <w:proofErr w:type="spellStart"/>
-      <w:r>
-        <w:rPr>
-          <w:lang w:val="en-US"/>
-        </w:rPr>
-        <w:t>myArray</w:t>
-      </w:r>
-      <w:proofErr w:type="spellEnd"/>
-      <w:proofErr w:type="gramStart"/>
-      <w:r>
-        <w:rPr>
-          <w:lang w:val="en-US"/>
-        </w:rPr>
-        <w:t>);</w:t>
-      </w:r>
-      <w:proofErr w:type="gramEnd"/>
     </w:p>
     <w:p>
       <w:pPr>
@@ -1601,7 +1447,6 @@
         </w:rPr>
         <w:t xml:space="preserve"> Method</w:t>
       </w:r>
-      <w:proofErr w:type="gramStart"/>
       <w:r>
         <w:rPr>
           <w:b/>
@@ -1611,19 +1456,7 @@
           <w:u w:val="single"/>
           <w:lang w:val="en-US"/>
         </w:rPr>
-        <w:t>=”…</w:t>
-      </w:r>
-      <w:proofErr w:type="gramEnd"/>
-      <w:r>
-        <w:rPr>
-          <w:b/>
-          <w:bCs/>
-          <w:sz w:val="32"/>
-          <w:szCs w:val="32"/>
-          <w:u w:val="single"/>
-          <w:lang w:val="en-US"/>
-        </w:rPr>
-        <w:t>……..”</w:t>
+        <w:t>=”………..”</w:t>
       </w:r>
       <w:r>
         <w:rPr>
@@ -1984,7 +1817,6 @@
         </w:rPr>
       </w:pPr>
       <w:proofErr w:type="spellStart"/>
-      <w:proofErr w:type="gramStart"/>
       <w:r>
         <w:rPr>
           <w:sz w:val="24"/>
@@ -1998,38 +1830,14 @@
           <w:sz w:val="24"/>
           <w:szCs w:val="24"/>
         </w:rPr>
-        <w:t>(</w:t>
-      </w:r>
-      <w:proofErr w:type="gramEnd"/>
-      <w:r>
-        <w:rPr>
-          <w:sz w:val="24"/>
-          <w:szCs w:val="24"/>
-        </w:rPr>
-        <w:t>…..) Use it for $_POST AND $_</w:t>
-      </w:r>
-      <w:proofErr w:type="gramStart"/>
-      <w:r>
-        <w:rPr>
-          <w:sz w:val="24"/>
-          <w:szCs w:val="24"/>
-        </w:rPr>
-        <w:t xml:space="preserve">GET  </w:t>
-      </w:r>
-      <w:r>
-        <w:rPr>
-          <w:sz w:val="24"/>
-          <w:szCs w:val="24"/>
-        </w:rPr>
-        <w:t>(</w:t>
-      </w:r>
-      <w:proofErr w:type="gramEnd"/>
-      <w:r>
-        <w:rPr>
-          <w:sz w:val="24"/>
-          <w:szCs w:val="24"/>
-        </w:rPr>
-        <w:t>to avoid users to use scripts on the website).</w:t>
+        <w:t xml:space="preserve">(…..) Use it for $_POST AND $_GET  </w:t>
+      </w:r>
+      <w:r>
+        <w:rPr>
+          <w:sz w:val="24"/>
+          <w:szCs w:val="24"/>
+        </w:rPr>
+        <w:t>(to avoid users to use scripts on the website).</w:t>
       </w:r>
     </w:p>
     <w:p>
@@ -2068,9 +1876,9 @@
           <w:sz w:val="36"/>
           <w:szCs w:val="36"/>
         </w:rPr>
-        <w:t>is_</w:t>
-      </w:r>
-      <w:proofErr w:type="gramStart"/>
+        <w:t>is_numeric</w:t>
+      </w:r>
+      <w:proofErr w:type="spellEnd"/>
       <w:r>
         <w:rPr>
           <w:b/>
@@ -2078,19 +1886,45 @@
           <w:sz w:val="36"/>
           <w:szCs w:val="36"/>
         </w:rPr>
-        <w:t>numeric</w:t>
-      </w:r>
-      <w:proofErr w:type="spellEnd"/>
-      <w:r>
+        <w:t>()</w:t>
+      </w:r>
+    </w:p>
+    <w:p>
+      <w:pPr>
+        <w:pStyle w:val="NoSpacing"/>
+        <w:rPr>
+          <w:sz w:val="24"/>
+          <w:szCs w:val="24"/>
+        </w:rPr>
+      </w:pPr>
+      <w:r>
+        <w:rPr>
+          <w:sz w:val="24"/>
+          <w:szCs w:val="24"/>
+        </w:rPr>
+        <w:t>validate if its an integer</w:t>
+      </w:r>
+    </w:p>
+    <w:p>
+      <w:pPr>
+        <w:pStyle w:val="NoSpacing"/>
+        <w:rPr>
+          <w:sz w:val="24"/>
+          <w:szCs w:val="24"/>
+        </w:rPr>
+      </w:pPr>
+    </w:p>
+    <w:p>
+      <w:pPr>
+        <w:pStyle w:val="NoSpacing"/>
         <w:rPr>
           <w:b/>
           <w:bCs/>
           <w:sz w:val="36"/>
           <w:szCs w:val="36"/>
         </w:rPr>
-        <w:t>(</w:t>
-      </w:r>
-      <w:proofErr w:type="gramEnd"/>
+      </w:pPr>
+      <w:proofErr w:type="spellStart"/>
       <w:r>
         <w:rPr>
           <w:b/>
@@ -2098,56 +1932,54 @@
           <w:sz w:val="36"/>
           <w:szCs w:val="36"/>
         </w:rPr>
-        <w:t>)</w:t>
-      </w:r>
-    </w:p>
-    <w:p>
-      <w:pPr>
-        <w:pStyle w:val="NoSpacing"/>
-        <w:rPr>
-          <w:sz w:val="24"/>
-          <w:szCs w:val="24"/>
-        </w:rPr>
-      </w:pPr>
-      <w:r>
-        <w:rPr>
-          <w:sz w:val="24"/>
-          <w:szCs w:val="24"/>
-        </w:rPr>
-        <w:t>validate if its an integer</w:t>
-      </w:r>
-    </w:p>
-    <w:p>
-      <w:pPr>
-        <w:pStyle w:val="NoSpacing"/>
-        <w:rPr>
-          <w:sz w:val="24"/>
-          <w:szCs w:val="24"/>
-        </w:rPr>
-      </w:pPr>
-    </w:p>
-    <w:p>
-      <w:pPr>
-        <w:pStyle w:val="NoSpacing"/>
+        <w:t>strlen</w:t>
+      </w:r>
+      <w:proofErr w:type="spellEnd"/>
+      <w:r>
         <w:rPr>
           <w:b/>
           <w:bCs/>
           <w:sz w:val="36"/>
           <w:szCs w:val="36"/>
         </w:rPr>
-      </w:pPr>
-      <w:proofErr w:type="spellStart"/>
-      <w:proofErr w:type="gramStart"/>
-      <w:r>
+        <w:t>()</w:t>
+      </w:r>
+    </w:p>
+    <w:p>
+      <w:pPr>
+        <w:pStyle w:val="NoSpacing"/>
+        <w:rPr>
+          <w:sz w:val="24"/>
+          <w:szCs w:val="24"/>
+        </w:rPr>
+      </w:pPr>
+      <w:r>
+        <w:rPr>
+          <w:sz w:val="24"/>
+          <w:szCs w:val="24"/>
+        </w:rPr>
+        <w:t>length of the string</w:t>
+      </w:r>
+    </w:p>
+    <w:p>
+      <w:pPr>
+        <w:pStyle w:val="NoSpacing"/>
+        <w:rPr>
+          <w:sz w:val="24"/>
+          <w:szCs w:val="24"/>
+        </w:rPr>
+      </w:pPr>
+    </w:p>
+    <w:p>
+      <w:pPr>
+        <w:pStyle w:val="NoSpacing"/>
         <w:rPr>
           <w:b/>
           <w:bCs/>
           <w:sz w:val="36"/>
           <w:szCs w:val="36"/>
         </w:rPr>
-        <w:t>strlen</w:t>
-      </w:r>
-      <w:proofErr w:type="spellEnd"/>
+      </w:pPr>
       <w:r>
         <w:rPr>
           <w:b/>
@@ -2155,9 +1987,8 @@
           <w:sz w:val="36"/>
           <w:szCs w:val="36"/>
         </w:rPr>
-        <w:t>(</w:t>
-      </w:r>
-      <w:proofErr w:type="gramEnd"/>
+        <w:t>s</w:t>
+      </w:r>
       <w:r>
         <w:rPr>
           <w:b/>
@@ -2165,81 +1996,16 @@
           <w:sz w:val="36"/>
           <w:szCs w:val="36"/>
         </w:rPr>
-        <w:t>)</w:t>
-      </w:r>
-    </w:p>
-    <w:p>
-      <w:pPr>
-        <w:pStyle w:val="NoSpacing"/>
-        <w:rPr>
-          <w:sz w:val="24"/>
-          <w:szCs w:val="24"/>
-        </w:rPr>
-      </w:pPr>
-      <w:r>
-        <w:rPr>
-          <w:sz w:val="24"/>
-          <w:szCs w:val="24"/>
-        </w:rPr>
-        <w:t>length of the string</w:t>
-      </w:r>
-    </w:p>
-    <w:p>
-      <w:pPr>
-        <w:pStyle w:val="NoSpacing"/>
-        <w:rPr>
-          <w:sz w:val="24"/>
-          <w:szCs w:val="24"/>
-        </w:rPr>
-      </w:pPr>
-    </w:p>
-    <w:p>
-      <w:pPr>
-        <w:pStyle w:val="NoSpacing"/>
+        <w:t>huffle</w:t>
+      </w:r>
+      <w:r>
         <w:rPr>
           <w:b/>
           <w:bCs/>
           <w:sz w:val="36"/>
           <w:szCs w:val="36"/>
         </w:rPr>
-      </w:pPr>
-      <w:proofErr w:type="gramStart"/>
-      <w:r>
-        <w:rPr>
-          <w:b/>
-          <w:bCs/>
-          <w:sz w:val="36"/>
-          <w:szCs w:val="36"/>
-        </w:rPr>
-        <w:t>s</w:t>
-      </w:r>
-      <w:r>
-        <w:rPr>
-          <w:b/>
-          <w:bCs/>
-          <w:sz w:val="36"/>
-          <w:szCs w:val="36"/>
-        </w:rPr>
-        <w:t>huffle</w:t>
-      </w:r>
-      <w:r>
-        <w:rPr>
-          <w:b/>
-          <w:bCs/>
-          <w:sz w:val="36"/>
-          <w:szCs w:val="36"/>
-        </w:rPr>
-        <w:t>(</w:t>
-      </w:r>
-      <w:proofErr w:type="gramEnd"/>
-      <w:r>
-        <w:rPr>
-          <w:b/>
-          <w:bCs/>
-          <w:sz w:val="36"/>
-          <w:szCs w:val="36"/>
-        </w:rPr>
-        <w:t>)</w:t>
+        <w:t>()</w:t>
       </w:r>
     </w:p>
     <w:p>
@@ -2329,21 +2095,12 @@
           <w:szCs w:val="24"/>
         </w:rPr>
       </w:pPr>
-      <w:proofErr w:type="gramStart"/>
-      <w:r>
-        <w:rPr>
-          <w:sz w:val="24"/>
-          <w:szCs w:val="24"/>
-        </w:rPr>
-        <w:t>define(</w:t>
-      </w:r>
-      <w:proofErr w:type="gramEnd"/>
-      <w:r>
-        <w:rPr>
-          <w:sz w:val="24"/>
-          <w:szCs w:val="24"/>
-        </w:rPr>
-        <w:t>"FOLDER_FUNCTIONS", "</w:t>
+      <w:r>
+        <w:rPr>
+          <w:sz w:val="24"/>
+          <w:szCs w:val="24"/>
+        </w:rPr>
+        <w:t>define("FOLDER_FUNCTIONS", "</w:t>
       </w:r>
       <w:proofErr w:type="spellStart"/>
       <w:r>
@@ -2370,21 +2127,12 @@
           <w:szCs w:val="24"/>
         </w:rPr>
       </w:pPr>
-      <w:proofErr w:type="gramStart"/>
-      <w:r>
-        <w:rPr>
-          <w:sz w:val="24"/>
-          <w:szCs w:val="24"/>
-        </w:rPr>
-        <w:t>define(</w:t>
-      </w:r>
-      <w:proofErr w:type="gramEnd"/>
-      <w:r>
-        <w:rPr>
-          <w:sz w:val="24"/>
-          <w:szCs w:val="24"/>
-        </w:rPr>
-        <w:t>"FILE_FUNCTIONS", FOLDER_FUNCTIONS . "</w:t>
+      <w:r>
+        <w:rPr>
+          <w:sz w:val="24"/>
+          <w:szCs w:val="24"/>
+        </w:rPr>
+        <w:t>define("FILE_FUNCTIONS", FOLDER_FUNCTIONS . "</w:t>
       </w:r>
       <w:proofErr w:type="spellStart"/>
       <w:r>
@@ -2400,17 +2148,8 @@
           <w:sz w:val="24"/>
           <w:szCs w:val="24"/>
         </w:rPr>
-        <w:t>"</w:t>
-      </w:r>
-      <w:proofErr w:type="gramStart"/>
-      <w:r>
-        <w:rPr>
-          <w:sz w:val="24"/>
-          <w:szCs w:val="24"/>
-        </w:rPr>
-        <w:t>);</w:t>
-      </w:r>
-      <w:proofErr w:type="gramEnd"/>
+        <w:t>");</w:t>
+      </w:r>
     </w:p>
     <w:p>
       <w:pPr>
@@ -2570,7 +2309,7 @@
           <w:sz w:val="24"/>
           <w:szCs w:val="24"/>
         </w:rPr>
-        <w:t>pass phrase:</w:t>
+        <w:t>key will last 365 days</w:t>
       </w:r>
     </w:p>
     <w:p>
@@ -2701,6 +2440,79 @@
           <w:szCs w:val="24"/>
         </w:rPr>
       </w:pPr>
+      <w:r>
+        <w:rPr>
+          <w:sz w:val="24"/>
+          <w:szCs w:val="24"/>
+        </w:rPr>
+        <w:t>(to avoid the password)</w:t>
+      </w:r>
+    </w:p>
+    <w:p>
+      <w:pPr>
+        <w:pStyle w:val="NoSpacing"/>
+        <w:rPr>
+          <w:sz w:val="24"/>
+          <w:szCs w:val="24"/>
+        </w:rPr>
+      </w:pPr>
+    </w:p>
+    <w:p>
+      <w:pPr>
+        <w:pStyle w:val="NoSpacing"/>
+        <w:rPr>
+          <w:sz w:val="24"/>
+          <w:szCs w:val="24"/>
+        </w:rPr>
+      </w:pPr>
+      <w:proofErr w:type="spellStart"/>
+      <w:r>
+        <w:rPr>
+          <w:sz w:val="24"/>
+          <w:szCs w:val="24"/>
+        </w:rPr>
+        <w:t>openssl</w:t>
+      </w:r>
+      <w:proofErr w:type="spellEnd"/>
+      <w:r>
+        <w:rPr>
+          <w:sz w:val="24"/>
+          <w:szCs w:val="24"/>
+        </w:rPr>
+        <w:t xml:space="preserve"> req -x509 -</w:t>
+      </w:r>
+      <w:proofErr w:type="spellStart"/>
+      <w:r>
+        <w:rPr>
+          <w:sz w:val="24"/>
+          <w:szCs w:val="24"/>
+        </w:rPr>
+        <w:t>newkey</w:t>
+      </w:r>
+      <w:proofErr w:type="spellEnd"/>
+      <w:r>
+        <w:rPr>
+          <w:sz w:val="24"/>
+          <w:szCs w:val="24"/>
+        </w:rPr>
+        <w:t xml:space="preserve"> rsa:4096 -</w:t>
+      </w:r>
+      <w:proofErr w:type="spellStart"/>
+      <w:r>
+        <w:rPr>
+          <w:sz w:val="24"/>
+          <w:szCs w:val="24"/>
+        </w:rPr>
+        <w:t>keyout</w:t>
+      </w:r>
+      <w:proofErr w:type="spellEnd"/>
+      <w:r>
+        <w:rPr>
+          <w:sz w:val="24"/>
+          <w:szCs w:val="24"/>
+        </w:rPr>
+        <w:t xml:space="preserve"> 2135106.key -out 2135106.crt -nodes</w:t>
+      </w:r>
     </w:p>
     <w:p>
       <w:pPr>
@@ -2853,7 +2665,6 @@
         <w:t xml:space="preserve">use </w:t>
       </w:r>
       <w:proofErr w:type="spellStart"/>
-      <w:proofErr w:type="gramStart"/>
       <w:r>
         <w:rPr>
           <w:sz w:val="24"/>
@@ -2869,7 +2680,6 @@
         </w:rPr>
         <w:t>;</w:t>
       </w:r>
-      <w:proofErr w:type="gramEnd"/>
     </w:p>
     <w:p>
       <w:pPr>
@@ -2900,42 +2710,24 @@
           <w:sz w:val="24"/>
           <w:szCs w:val="24"/>
         </w:rPr>
-        <w:t xml:space="preserve"> IDENTIFIED BY ‘new password</w:t>
-      </w:r>
-      <w:proofErr w:type="gramStart"/>
-      <w:r>
-        <w:rPr>
-          <w:sz w:val="24"/>
-          <w:szCs w:val="24"/>
-        </w:rPr>
-        <w:t>’;</w:t>
-      </w:r>
-      <w:proofErr w:type="gramEnd"/>
-    </w:p>
-    <w:p>
-      <w:pPr>
-        <w:pStyle w:val="NoSpacing"/>
-        <w:rPr>
-          <w:sz w:val="24"/>
-          <w:szCs w:val="24"/>
-        </w:rPr>
-      </w:pPr>
-      <w:r>
-        <w:rPr>
-          <w:sz w:val="24"/>
-          <w:szCs w:val="24"/>
-        </w:rPr>
-        <w:t xml:space="preserve">flush </w:t>
-      </w:r>
-      <w:proofErr w:type="gramStart"/>
-      <w:r>
-        <w:rPr>
-          <w:sz w:val="24"/>
-          <w:szCs w:val="24"/>
-        </w:rPr>
-        <w:t>privileges;</w:t>
-      </w:r>
-      <w:proofErr w:type="gramEnd"/>
+        <w:t xml:space="preserve"> IDENTIFIED BY ‘new password’;</w:t>
+      </w:r>
+    </w:p>
+    <w:p>
+      <w:pPr>
+        <w:pStyle w:val="NoSpacing"/>
+        <w:rPr>
+          <w:sz w:val="24"/>
+          <w:szCs w:val="24"/>
+        </w:rPr>
+      </w:pPr>
+      <w:r>
+        <w:rPr>
+          <w:sz w:val="24"/>
+          <w:szCs w:val="24"/>
+        </w:rPr>
+        <w:t>flush privileges;</w:t>
+      </w:r>
     </w:p>
     <w:p>
       <w:pPr>
@@ -3042,21 +2834,12 @@
           <w:szCs w:val="24"/>
         </w:rPr>
       </w:pPr>
-      <w:proofErr w:type="gramStart"/>
-      <w:r>
-        <w:rPr>
-          <w:sz w:val="24"/>
-          <w:szCs w:val="24"/>
-        </w:rPr>
-        <w:t>ci :</w:t>
-      </w:r>
-      <w:proofErr w:type="gramEnd"/>
-      <w:r>
-        <w:rPr>
-          <w:sz w:val="24"/>
-          <w:szCs w:val="24"/>
-        </w:rPr>
-        <w:t xml:space="preserve"> </w:t>
+      <w:r>
+        <w:rPr>
+          <w:sz w:val="24"/>
+          <w:szCs w:val="24"/>
+        </w:rPr>
+        <w:t xml:space="preserve">ci : </w:t>
       </w:r>
       <w:r>
         <w:rPr>
@@ -3141,6 +2924,2822 @@
           <w:szCs w:val="24"/>
         </w:rPr>
       </w:pPr>
+    </w:p>
+    <w:p>
+      <w:pPr>
+        <w:pStyle w:val="NoSpacing"/>
+        <w:rPr>
+          <w:b/>
+          <w:bCs/>
+          <w:sz w:val="28"/>
+          <w:szCs w:val="28"/>
+        </w:rPr>
+      </w:pPr>
+      <w:r>
+        <w:rPr>
+          <w:b/>
+          <w:bCs/>
+          <w:sz w:val="28"/>
+          <w:szCs w:val="28"/>
+        </w:rPr>
+        <w:t>to backup:</w:t>
+      </w:r>
+    </w:p>
+    <w:p>
+      <w:pPr>
+        <w:pStyle w:val="NoSpacing"/>
+        <w:numPr>
+          <w:ilvl w:val="0"/>
+          <w:numId w:val="6"/>
+        </w:numPr>
+        <w:rPr>
+          <w:sz w:val="24"/>
+          <w:szCs w:val="24"/>
+        </w:rPr>
+      </w:pPr>
+      <w:r>
+        <w:rPr>
+          <w:sz w:val="24"/>
+          <w:szCs w:val="24"/>
+        </w:rPr>
+        <w:t>Binary file</w:t>
+      </w:r>
+    </w:p>
+    <w:p>
+      <w:pPr>
+        <w:pStyle w:val="NoSpacing"/>
+        <w:numPr>
+          <w:ilvl w:val="0"/>
+          <w:numId w:val="6"/>
+        </w:numPr>
+        <w:rPr>
+          <w:sz w:val="24"/>
+          <w:szCs w:val="24"/>
+        </w:rPr>
+      </w:pPr>
+      <w:r>
+        <w:rPr>
+          <w:noProof/>
+          <w:sz w:val="24"/>
+          <w:szCs w:val="24"/>
+        </w:rPr>
+        <w:drawing>
+          <wp:anchor distT="0" distB="0" distL="114300" distR="114300" simplePos="0" relativeHeight="251658240" behindDoc="0" locked="0" layoutInCell="1" allowOverlap="1" wp14:anchorId="52B6E9CB" wp14:editId="29A28983">
+            <wp:simplePos x="0" y="0"/>
+            <wp:positionH relativeFrom="margin">
+              <wp:align>right</wp:align>
+            </wp:positionH>
+            <wp:positionV relativeFrom="paragraph">
+              <wp:posOffset>217170</wp:posOffset>
+            </wp:positionV>
+            <wp:extent cx="5943600" cy="3129915"/>
+            <wp:effectExtent l="0" t="0" r="0" b="0"/>
+            <wp:wrapSquare wrapText="bothSides"/>
+            <wp:docPr id="1" name="Picture 1" descr="Graphical user interface, application&#10;&#10;Description automatically generated"/>
+            <wp:cNvGraphicFramePr>
+              <a:graphicFrameLocks xmlns:a="http://schemas.openxmlformats.org/drawingml/2006/main" noChangeAspect="1"/>
+            </wp:cNvGraphicFramePr>
+            <a:graphic xmlns:a="http://schemas.openxmlformats.org/drawingml/2006/main">
+              <a:graphicData uri="http://schemas.openxmlformats.org/drawingml/2006/picture">
+                <pic:pic xmlns:pic="http://schemas.openxmlformats.org/drawingml/2006/picture">
+                  <pic:nvPicPr>
+                    <pic:cNvPr id="1" name="Picture 1" descr="Graphical user interface, application&#10;&#10;Description automatically generated"/>
+                    <pic:cNvPicPr/>
+                  </pic:nvPicPr>
+                  <pic:blipFill>
+                    <a:blip r:embed="rId5">
+                      <a:extLst>
+                        <a:ext uri="{28A0092B-C50C-407E-A947-70E740481C1C}">
+                          <a14:useLocalDpi xmlns:a14="http://schemas.microsoft.com/office/drawing/2010/main" val="0"/>
+                        </a:ext>
+                      </a:extLst>
+                    </a:blip>
+                    <a:stretch>
+                      <a:fillRect/>
+                    </a:stretch>
+                  </pic:blipFill>
+                  <pic:spPr>
+                    <a:xfrm>
+                      <a:off x="0" y="0"/>
+                      <a:ext cx="5943600" cy="3129915"/>
+                    </a:xfrm>
+                    <a:prstGeom prst="rect">
+                      <a:avLst/>
+                    </a:prstGeom>
+                  </pic:spPr>
+                </pic:pic>
+              </a:graphicData>
+            </a:graphic>
+          </wp:anchor>
+        </w:drawing>
+      </w:r>
+      <w:r>
+        <w:rPr>
+          <w:sz w:val="24"/>
+          <w:szCs w:val="24"/>
+        </w:rPr>
+        <w:t>Text file (.</w:t>
+      </w:r>
+      <w:proofErr w:type="spellStart"/>
+      <w:r>
+        <w:rPr>
+          <w:sz w:val="24"/>
+          <w:szCs w:val="24"/>
+        </w:rPr>
+        <w:t>sql</w:t>
+      </w:r>
+      <w:proofErr w:type="spellEnd"/>
+      <w:r>
+        <w:rPr>
+          <w:sz w:val="24"/>
+          <w:szCs w:val="24"/>
+        </w:rPr>
+        <w:t>)</w:t>
+      </w:r>
+      <w:r>
+        <w:rPr>
+          <w:sz w:val="24"/>
+          <w:szCs w:val="24"/>
+        </w:rPr>
+        <w:br w:type="page"/>
+      </w:r>
+    </w:p>
+    <w:p>
+      <w:pPr>
+        <w:pStyle w:val="NoSpacing"/>
+        <w:rPr>
+          <w:sz w:val="24"/>
+          <w:szCs w:val="24"/>
+        </w:rPr>
+      </w:pPr>
+      <w:r>
+        <w:rPr>
+          <w:sz w:val="24"/>
+          <w:szCs w:val="24"/>
+        </w:rPr>
+        <w:lastRenderedPageBreak/>
+        <w:t>Decimal : 5,2</w:t>
+      </w:r>
+    </w:p>
+    <w:p>
+      <w:pPr>
+        <w:pStyle w:val="NoSpacing"/>
+        <w:rPr>
+          <w:sz w:val="24"/>
+          <w:szCs w:val="24"/>
+        </w:rPr>
+      </w:pPr>
+      <w:r>
+        <w:rPr>
+          <w:sz w:val="24"/>
+          <w:szCs w:val="24"/>
+        </w:rPr>
+        <w:t>100.00</w:t>
+      </w:r>
+    </w:p>
+    <w:p>
+      <w:pPr>
+        <w:pStyle w:val="NoSpacing"/>
+        <w:rPr>
+          <w:sz w:val="24"/>
+          <w:szCs w:val="24"/>
+        </w:rPr>
+      </w:pPr>
+    </w:p>
+    <w:p>
+      <w:pPr>
+        <w:pStyle w:val="NoSpacing"/>
+        <w:rPr>
+          <w:sz w:val="24"/>
+          <w:szCs w:val="24"/>
+        </w:rPr>
+      </w:pPr>
+      <w:r>
+        <w:rPr>
+          <w:sz w:val="24"/>
+          <w:szCs w:val="24"/>
+        </w:rPr>
+        <w:t>Constraint example:</w:t>
+      </w:r>
+    </w:p>
+    <w:p>
+      <w:pPr>
+        <w:pStyle w:val="NoSpacing"/>
+        <w:rPr>
+          <w:sz w:val="24"/>
+          <w:szCs w:val="24"/>
+        </w:rPr>
+      </w:pPr>
+      <w:proofErr w:type="spellStart"/>
+      <w:r>
+        <w:rPr>
+          <w:sz w:val="24"/>
+          <w:szCs w:val="24"/>
+        </w:rPr>
+        <w:t>c</w:t>
+      </w:r>
+      <w:r>
+        <w:rPr>
+          <w:sz w:val="24"/>
+          <w:szCs w:val="24"/>
+        </w:rPr>
+        <w:t>hk_sub_price</w:t>
+      </w:r>
+      <w:proofErr w:type="spellEnd"/>
+      <w:r>
+        <w:rPr>
+          <w:sz w:val="24"/>
+          <w:szCs w:val="24"/>
+        </w:rPr>
+        <w:t xml:space="preserve"> = ‘</w:t>
+      </w:r>
+      <w:proofErr w:type="spellStart"/>
+      <w:r>
+        <w:rPr>
+          <w:sz w:val="24"/>
+          <w:szCs w:val="24"/>
+        </w:rPr>
+        <w:t>subscription_price</w:t>
+      </w:r>
+      <w:proofErr w:type="spellEnd"/>
+      <w:r>
+        <w:rPr>
+          <w:sz w:val="24"/>
+          <w:szCs w:val="24"/>
+        </w:rPr>
+        <w:t>’ &lt;= 100</w:t>
+      </w:r>
+    </w:p>
+    <w:p>
+      <w:pPr>
+        <w:pStyle w:val="NoSpacing"/>
+        <w:rPr>
+          <w:sz w:val="24"/>
+          <w:szCs w:val="24"/>
+        </w:rPr>
+      </w:pPr>
+      <w:r>
+        <w:rPr>
+          <w:sz w:val="24"/>
+          <w:szCs w:val="24"/>
+        </w:rPr>
+        <w:t>field &gt;= 100 AND field &gt;= 0 OR ()</w:t>
+      </w:r>
+    </w:p>
+    <w:p>
+      <w:pPr>
+        <w:pStyle w:val="NoSpacing"/>
+        <w:rPr>
+          <w:sz w:val="24"/>
+          <w:szCs w:val="24"/>
+        </w:rPr>
+      </w:pPr>
+    </w:p>
+    <w:p>
+      <w:pPr>
+        <w:pStyle w:val="NoSpacing"/>
+        <w:rPr>
+          <w:sz w:val="24"/>
+          <w:szCs w:val="24"/>
+        </w:rPr>
+      </w:pPr>
+      <w:r>
+        <w:rPr>
+          <w:sz w:val="24"/>
+          <w:szCs w:val="24"/>
+        </w:rPr>
+        <w:t>Primary Key:</w:t>
+      </w:r>
+    </w:p>
+    <w:p>
+      <w:pPr>
+        <w:pStyle w:val="NoSpacing"/>
+        <w:numPr>
+          <w:ilvl w:val="0"/>
+          <w:numId w:val="7"/>
+        </w:numPr>
+        <w:rPr>
+          <w:sz w:val="24"/>
+          <w:szCs w:val="24"/>
+        </w:rPr>
+      </w:pPr>
+      <w:r>
+        <w:rPr>
+          <w:sz w:val="24"/>
+          <w:szCs w:val="24"/>
+        </w:rPr>
+        <w:t>NOT EMPTY</w:t>
+      </w:r>
+    </w:p>
+    <w:p>
+      <w:pPr>
+        <w:pStyle w:val="NoSpacing"/>
+        <w:numPr>
+          <w:ilvl w:val="0"/>
+          <w:numId w:val="7"/>
+        </w:numPr>
+        <w:rPr>
+          <w:sz w:val="24"/>
+          <w:szCs w:val="24"/>
+        </w:rPr>
+      </w:pPr>
+      <w:r>
+        <w:rPr>
+          <w:sz w:val="24"/>
+          <w:szCs w:val="24"/>
+        </w:rPr>
+        <w:t>UNIQUE</w:t>
+      </w:r>
+    </w:p>
+    <w:p>
+      <w:pPr>
+        <w:pStyle w:val="NoSpacing"/>
+        <w:numPr>
+          <w:ilvl w:val="0"/>
+          <w:numId w:val="7"/>
+        </w:numPr>
+        <w:rPr>
+          <w:sz w:val="24"/>
+          <w:szCs w:val="24"/>
+        </w:rPr>
+      </w:pPr>
+      <w:r>
+        <w:rPr>
+          <w:sz w:val="24"/>
+          <w:szCs w:val="24"/>
+        </w:rPr>
+        <w:t>INDEX</w:t>
+      </w:r>
+    </w:p>
+    <w:p>
+      <w:pPr>
+        <w:pStyle w:val="NoSpacing"/>
+        <w:rPr>
+          <w:sz w:val="24"/>
+          <w:szCs w:val="24"/>
+        </w:rPr>
+      </w:pPr>
+    </w:p>
+    <w:p>
+      <w:pPr>
+        <w:pStyle w:val="NoSpacing"/>
+        <w:rPr>
+          <w:sz w:val="24"/>
+          <w:szCs w:val="24"/>
+        </w:rPr>
+      </w:pPr>
+      <w:r>
+        <w:rPr>
+          <w:sz w:val="24"/>
+          <w:szCs w:val="24"/>
+        </w:rPr>
+        <w:t>Unique: no duplicates, for emails</w:t>
+      </w:r>
+    </w:p>
+    <w:p>
+      <w:pPr>
+        <w:pStyle w:val="NoSpacing"/>
+        <w:rPr>
+          <w:sz w:val="24"/>
+          <w:szCs w:val="24"/>
+        </w:rPr>
+      </w:pPr>
+      <w:r>
+        <w:rPr>
+          <w:sz w:val="24"/>
+          <w:szCs w:val="24"/>
+        </w:rPr>
+        <w:t>Key: filter fields… country</w:t>
+      </w:r>
+    </w:p>
+    <w:p>
+      <w:pPr>
+        <w:pStyle w:val="NoSpacing"/>
+        <w:rPr>
+          <w:sz w:val="24"/>
+          <w:szCs w:val="24"/>
+        </w:rPr>
+      </w:pPr>
+      <w:r>
+        <w:rPr>
+          <w:sz w:val="24"/>
+          <w:szCs w:val="24"/>
+        </w:rPr>
+        <w:t xml:space="preserve">REINDEX DATABASE </w:t>
+      </w:r>
+      <w:proofErr w:type="spellStart"/>
+      <w:r>
+        <w:rPr>
+          <w:sz w:val="24"/>
+          <w:szCs w:val="24"/>
+        </w:rPr>
+        <w:t>en</w:t>
+      </w:r>
+      <w:proofErr w:type="spellEnd"/>
+      <w:r>
+        <w:rPr>
+          <w:sz w:val="24"/>
+          <w:szCs w:val="24"/>
+        </w:rPr>
+        <w:t xml:space="preserve"> ….. FILLFACTOR</w:t>
+      </w:r>
+    </w:p>
+    <w:p>
+      <w:pPr>
+        <w:pStyle w:val="NoSpacing"/>
+        <w:rPr>
+          <w:sz w:val="24"/>
+          <w:szCs w:val="24"/>
+        </w:rPr>
+      </w:pPr>
+    </w:p>
+    <w:p>
+      <w:pPr>
+        <w:pStyle w:val="NoSpacing"/>
+        <w:rPr>
+          <w:sz w:val="24"/>
+          <w:szCs w:val="24"/>
+        </w:rPr>
+      </w:pPr>
+      <w:r>
+        <w:rPr>
+          <w:sz w:val="24"/>
+          <w:szCs w:val="24"/>
+        </w:rPr>
+        <w:t>$class = $_POST[“class”];</w:t>
+      </w:r>
+    </w:p>
+    <w:p>
+      <w:pPr>
+        <w:pStyle w:val="NoSpacing"/>
+        <w:rPr>
+          <w:sz w:val="24"/>
+          <w:szCs w:val="24"/>
+        </w:rPr>
+      </w:pPr>
+    </w:p>
+    <w:p>
+      <w:pPr>
+        <w:pStyle w:val="NoSpacing"/>
+        <w:rPr>
+          <w:sz w:val="24"/>
+          <w:szCs w:val="24"/>
+        </w:rPr>
+      </w:pPr>
+      <w:r>
+        <w:rPr>
+          <w:sz w:val="24"/>
+          <w:szCs w:val="24"/>
+        </w:rPr>
+        <w:t>$query = “SELECT * FROM players WHERE class = ‘ “ . $class .  “ ‘ “;</w:t>
+      </w:r>
+    </w:p>
+    <w:p>
+      <w:pPr>
+        <w:pStyle w:val="NoSpacing"/>
+        <w:rPr>
+          <w:sz w:val="24"/>
+          <w:szCs w:val="24"/>
+        </w:rPr>
+      </w:pPr>
+    </w:p>
+    <w:p>
+      <w:pPr>
+        <w:pStyle w:val="NoSpacing"/>
+        <w:rPr>
+          <w:sz w:val="24"/>
+          <w:szCs w:val="24"/>
+        </w:rPr>
+      </w:pPr>
+    </w:p>
+    <w:p>
+      <w:pPr>
+        <w:pStyle w:val="NoSpacing"/>
+        <w:rPr>
+          <w:sz w:val="24"/>
+          <w:szCs w:val="24"/>
+        </w:rPr>
+      </w:pPr>
+    </w:p>
+    <w:p>
+      <w:pPr>
+        <w:pStyle w:val="NoSpacing"/>
+        <w:rPr>
+          <w:sz w:val="24"/>
+          <w:szCs w:val="24"/>
+        </w:rPr>
+      </w:pPr>
+      <w:r>
+        <w:rPr>
+          <w:sz w:val="24"/>
+          <w:szCs w:val="24"/>
+        </w:rPr>
+        <w:t xml:space="preserve">How to use a function and </w:t>
+      </w:r>
+      <w:r>
+        <w:rPr>
+          <w:sz w:val="24"/>
+          <w:szCs w:val="24"/>
+        </w:rPr>
+        <w:t>Alias</w:t>
+      </w:r>
+      <w:r>
+        <w:rPr>
+          <w:sz w:val="24"/>
+          <w:szCs w:val="24"/>
+        </w:rPr>
+        <w:t xml:space="preserve"> the column</w:t>
+      </w:r>
+    </w:p>
+    <w:p>
+      <w:pPr>
+        <w:pStyle w:val="NoSpacing"/>
+        <w:rPr>
+          <w:sz w:val="24"/>
+          <w:szCs w:val="24"/>
+        </w:rPr>
+      </w:pPr>
+    </w:p>
+    <w:p>
+      <w:pPr>
+        <w:autoSpaceDE w:val="0"/>
+        <w:autoSpaceDN w:val="0"/>
+        <w:adjustRightInd w:val="0"/>
+        <w:spacing w:after="0" w:line="240" w:lineRule="auto"/>
+        <w:rPr>
+          <w:rFonts w:ascii="Courier New" w:hAnsi="Courier New" w:cs="Courier New"/>
+          <w:color w:val="0000FF"/>
+          <w:sz w:val="20"/>
+          <w:szCs w:val="20"/>
+          <w:lang w:val="en-US"/>
+        </w:rPr>
+      </w:pPr>
+      <w:r>
+        <w:rPr>
+          <w:rFonts w:ascii="Courier New" w:hAnsi="Courier New" w:cs="Courier New"/>
+          <w:b/>
+          <w:bCs/>
+          <w:color w:val="0000FF"/>
+          <w:sz w:val="20"/>
+          <w:szCs w:val="20"/>
+          <w:lang w:val="en-US"/>
+        </w:rPr>
+        <w:t>SELECT</w:t>
+      </w:r>
+      <w:r>
+        <w:rPr>
+          <w:rFonts w:ascii="Courier New" w:hAnsi="Courier New" w:cs="Courier New"/>
+          <w:color w:val="000000"/>
+          <w:sz w:val="20"/>
+          <w:szCs w:val="20"/>
+          <w:lang w:val="en-US"/>
+        </w:rPr>
+        <w:t xml:space="preserve"> </w:t>
+      </w:r>
+      <w:proofErr w:type="spellStart"/>
+      <w:r>
+        <w:rPr>
+          <w:rFonts w:ascii="Courier New" w:hAnsi="Courier New" w:cs="Courier New"/>
+          <w:color w:val="808000"/>
+          <w:sz w:val="20"/>
+          <w:szCs w:val="20"/>
+          <w:lang w:val="en-US"/>
+        </w:rPr>
+        <w:t>player_name</w:t>
+      </w:r>
+      <w:proofErr w:type="spellEnd"/>
+      <w:r>
+        <w:rPr>
+          <w:rFonts w:ascii="Courier New" w:hAnsi="Courier New" w:cs="Courier New"/>
+          <w:color w:val="0000FF"/>
+          <w:sz w:val="20"/>
+          <w:szCs w:val="20"/>
+          <w:lang w:val="en-US"/>
+        </w:rPr>
+        <w:t>,</w:t>
+      </w:r>
+      <w:r>
+        <w:rPr>
+          <w:rFonts w:ascii="Courier New" w:hAnsi="Courier New" w:cs="Courier New"/>
+          <w:color w:val="000000"/>
+          <w:sz w:val="20"/>
+          <w:szCs w:val="20"/>
+          <w:lang w:val="en-US"/>
+        </w:rPr>
+        <w:t xml:space="preserve"> </w:t>
+      </w:r>
+      <w:proofErr w:type="spellStart"/>
+      <w:r>
+        <w:rPr>
+          <w:rFonts w:ascii="Courier New" w:hAnsi="Courier New" w:cs="Courier New"/>
+          <w:color w:val="808000"/>
+          <w:sz w:val="20"/>
+          <w:szCs w:val="20"/>
+          <w:lang w:val="en-US"/>
+        </w:rPr>
+        <w:t>xp</w:t>
+      </w:r>
+      <w:proofErr w:type="spellEnd"/>
+      <w:r>
+        <w:rPr>
+          <w:rFonts w:ascii="Courier New" w:hAnsi="Courier New" w:cs="Courier New"/>
+          <w:color w:val="0000FF"/>
+          <w:sz w:val="20"/>
+          <w:szCs w:val="20"/>
+          <w:lang w:val="en-US"/>
+        </w:rPr>
+        <w:t>,</w:t>
+      </w:r>
+    </w:p>
+    <w:p>
+      <w:pPr>
+        <w:autoSpaceDE w:val="0"/>
+        <w:autoSpaceDN w:val="0"/>
+        <w:adjustRightInd w:val="0"/>
+        <w:spacing w:after="0" w:line="240" w:lineRule="auto"/>
+        <w:rPr>
+          <w:rFonts w:ascii="Courier New" w:hAnsi="Courier New" w:cs="Courier New"/>
+          <w:color w:val="808000"/>
+          <w:sz w:val="20"/>
+          <w:szCs w:val="20"/>
+          <w:lang w:val="en-US"/>
+        </w:rPr>
+      </w:pPr>
+      <w:r>
+        <w:rPr>
+          <w:rFonts w:ascii="Courier New" w:hAnsi="Courier New" w:cs="Courier New"/>
+          <w:color w:val="000000"/>
+          <w:sz w:val="20"/>
+          <w:szCs w:val="20"/>
+          <w:lang w:val="en-US"/>
+        </w:rPr>
+        <w:tab/>
+      </w:r>
+      <w:r>
+        <w:rPr>
+          <w:rFonts w:ascii="Courier New" w:hAnsi="Courier New" w:cs="Courier New"/>
+          <w:color w:val="000000"/>
+          <w:sz w:val="20"/>
+          <w:szCs w:val="20"/>
+          <w:lang w:val="en-US"/>
+        </w:rPr>
+        <w:tab/>
+        <w:t xml:space="preserve"> </w:t>
+      </w:r>
+      <w:proofErr w:type="spellStart"/>
+      <w:r>
+        <w:rPr>
+          <w:rFonts w:ascii="Courier New" w:hAnsi="Courier New" w:cs="Courier New"/>
+          <w:color w:val="808000"/>
+          <w:sz w:val="20"/>
+          <w:szCs w:val="20"/>
+          <w:lang w:val="en-US"/>
+        </w:rPr>
+        <w:t>boost_XP</w:t>
+      </w:r>
+      <w:proofErr w:type="spellEnd"/>
+      <w:r>
+        <w:rPr>
+          <w:rFonts w:ascii="Courier New" w:hAnsi="Courier New" w:cs="Courier New"/>
+          <w:color w:val="0000FF"/>
+          <w:sz w:val="20"/>
+          <w:szCs w:val="20"/>
+          <w:lang w:val="en-US"/>
+        </w:rPr>
+        <w:t>(</w:t>
+      </w:r>
+      <w:r>
+        <w:rPr>
+          <w:rFonts w:ascii="Courier New" w:hAnsi="Courier New" w:cs="Courier New"/>
+          <w:color w:val="808000"/>
+          <w:sz w:val="20"/>
+          <w:szCs w:val="20"/>
+          <w:lang w:val="en-US"/>
+        </w:rPr>
+        <w:t>XP</w:t>
+      </w:r>
+      <w:r>
+        <w:rPr>
+          <w:rFonts w:ascii="Courier New" w:hAnsi="Courier New" w:cs="Courier New"/>
+          <w:color w:val="0000FF"/>
+          <w:sz w:val="20"/>
+          <w:szCs w:val="20"/>
+          <w:lang w:val="en-US"/>
+        </w:rPr>
+        <w:t>)</w:t>
+      </w:r>
+      <w:r>
+        <w:rPr>
+          <w:rFonts w:ascii="Courier New" w:hAnsi="Courier New" w:cs="Courier New"/>
+          <w:color w:val="000000"/>
+          <w:sz w:val="20"/>
+          <w:szCs w:val="20"/>
+          <w:lang w:val="en-US"/>
+        </w:rPr>
+        <w:t xml:space="preserve"> </w:t>
+      </w:r>
+      <w:r>
+        <w:rPr>
+          <w:rFonts w:ascii="Courier New" w:hAnsi="Courier New" w:cs="Courier New"/>
+          <w:b/>
+          <w:bCs/>
+          <w:color w:val="0000FF"/>
+          <w:sz w:val="20"/>
+          <w:szCs w:val="20"/>
+          <w:lang w:val="en-US"/>
+        </w:rPr>
+        <w:t>AS</w:t>
+      </w:r>
+      <w:r>
+        <w:rPr>
+          <w:rFonts w:ascii="Courier New" w:hAnsi="Courier New" w:cs="Courier New"/>
+          <w:color w:val="000000"/>
+          <w:sz w:val="20"/>
+          <w:szCs w:val="20"/>
+          <w:lang w:val="en-US"/>
+        </w:rPr>
+        <w:t xml:space="preserve"> </w:t>
+      </w:r>
+      <w:r>
+        <w:rPr>
+          <w:rFonts w:ascii="Courier New" w:hAnsi="Courier New" w:cs="Courier New"/>
+          <w:color w:val="808000"/>
+          <w:sz w:val="20"/>
+          <w:szCs w:val="20"/>
+          <w:lang w:val="en-US"/>
+        </w:rPr>
+        <w:t>boost</w:t>
+      </w:r>
+    </w:p>
+    <w:p>
+      <w:pPr>
+        <w:autoSpaceDE w:val="0"/>
+        <w:autoSpaceDN w:val="0"/>
+        <w:adjustRightInd w:val="0"/>
+        <w:spacing w:after="0" w:line="240" w:lineRule="auto"/>
+        <w:rPr>
+          <w:rFonts w:ascii="Courier New" w:hAnsi="Courier New" w:cs="Courier New"/>
+          <w:color w:val="FF00FF"/>
+          <w:sz w:val="20"/>
+          <w:szCs w:val="20"/>
+          <w:lang w:val="en-US"/>
+        </w:rPr>
+      </w:pPr>
+      <w:r>
+        <w:rPr>
+          <w:rFonts w:ascii="Courier New" w:hAnsi="Courier New" w:cs="Courier New"/>
+          <w:b/>
+          <w:bCs/>
+          <w:color w:val="0000FF"/>
+          <w:sz w:val="20"/>
+          <w:szCs w:val="20"/>
+          <w:lang w:val="en-US"/>
+        </w:rPr>
+        <w:t>FROM</w:t>
+      </w:r>
+      <w:r>
+        <w:rPr>
+          <w:rFonts w:ascii="Courier New" w:hAnsi="Courier New" w:cs="Courier New"/>
+          <w:color w:val="000000"/>
+          <w:sz w:val="20"/>
+          <w:szCs w:val="20"/>
+          <w:lang w:val="en-US"/>
+        </w:rPr>
+        <w:t xml:space="preserve"> </w:t>
+      </w:r>
+      <w:r>
+        <w:rPr>
+          <w:rFonts w:ascii="Courier New" w:hAnsi="Courier New" w:cs="Courier New"/>
+          <w:color w:val="FF00FF"/>
+          <w:sz w:val="20"/>
+          <w:szCs w:val="20"/>
+          <w:lang w:val="en-US"/>
+        </w:rPr>
+        <w:t>players</w:t>
+      </w:r>
+    </w:p>
+    <w:p>
+      <w:pPr>
+        <w:autoSpaceDE w:val="0"/>
+        <w:autoSpaceDN w:val="0"/>
+        <w:adjustRightInd w:val="0"/>
+        <w:spacing w:after="0" w:line="240" w:lineRule="auto"/>
+        <w:rPr>
+          <w:rFonts w:ascii="Courier New" w:hAnsi="Courier New" w:cs="Courier New"/>
+          <w:color w:val="FF00FF"/>
+          <w:sz w:val="20"/>
+          <w:szCs w:val="20"/>
+          <w:lang w:val="en-US"/>
+        </w:rPr>
+      </w:pPr>
+    </w:p>
+    <w:p>
+      <w:pPr>
+        <w:pStyle w:val="NoSpacing"/>
+        <w:rPr>
+          <w:sz w:val="24"/>
+          <w:szCs w:val="24"/>
+        </w:rPr>
+      </w:pPr>
+    </w:p>
+    <w:p>
+      <w:pPr>
+        <w:pStyle w:val="NoSpacing"/>
+        <w:rPr>
+          <w:sz w:val="24"/>
+          <w:szCs w:val="24"/>
+        </w:rPr>
+      </w:pPr>
+      <w:r>
+        <w:rPr>
+          <w:sz w:val="24"/>
+          <w:szCs w:val="24"/>
+        </w:rPr>
+        <w:t>Foreign key</w:t>
+      </w:r>
+    </w:p>
+    <w:p>
+      <w:pPr>
+        <w:pStyle w:val="NoSpacing"/>
+        <w:rPr>
+          <w:sz w:val="24"/>
+          <w:szCs w:val="24"/>
+        </w:rPr>
+      </w:pPr>
+    </w:p>
+    <w:p>
+      <w:pPr>
+        <w:pStyle w:val="NoSpacing"/>
+        <w:rPr>
+          <w:sz w:val="24"/>
+          <w:szCs w:val="24"/>
+        </w:rPr>
+      </w:pPr>
+      <w:r>
+        <w:rPr>
+          <w:sz w:val="24"/>
+          <w:szCs w:val="24"/>
+        </w:rPr>
+        <w:t>Restrict = block</w:t>
+      </w:r>
+      <w:r>
+        <w:rPr>
+          <w:sz w:val="24"/>
+          <w:szCs w:val="24"/>
+        </w:rPr>
+        <w:t>s it from entering anything in the text box</w:t>
+      </w:r>
+    </w:p>
+    <w:p>
+      <w:pPr>
+        <w:pStyle w:val="NoSpacing"/>
+        <w:rPr>
+          <w:sz w:val="24"/>
+          <w:szCs w:val="24"/>
+        </w:rPr>
+      </w:pPr>
+    </w:p>
+    <w:p>
+      <w:pPr>
+        <w:pStyle w:val="NoSpacing"/>
+        <w:rPr>
+          <w:sz w:val="24"/>
+          <w:szCs w:val="24"/>
+        </w:rPr>
+      </w:pPr>
+      <w:r>
+        <w:rPr>
+          <w:sz w:val="24"/>
+          <w:szCs w:val="24"/>
+        </w:rPr>
+        <w:t>SELECT * FROM players</w:t>
+      </w:r>
+    </w:p>
+    <w:p>
+      <w:pPr>
+        <w:pStyle w:val="NoSpacing"/>
+        <w:rPr>
+          <w:sz w:val="24"/>
+          <w:szCs w:val="24"/>
+        </w:rPr>
+      </w:pPr>
+      <w:r>
+        <w:rPr>
+          <w:sz w:val="24"/>
+          <w:szCs w:val="24"/>
+        </w:rPr>
+        <w:tab/>
+      </w:r>
+      <w:r>
+        <w:rPr>
+          <w:sz w:val="24"/>
+          <w:szCs w:val="24"/>
+        </w:rPr>
+        <w:tab/>
+      </w:r>
+      <w:r>
+        <w:rPr>
+          <w:sz w:val="24"/>
+          <w:szCs w:val="24"/>
+        </w:rPr>
+        <w:tab/>
+        <w:t xml:space="preserve">INNER JOIN games ON </w:t>
+      </w:r>
+      <w:proofErr w:type="spellStart"/>
+      <w:r>
+        <w:rPr>
+          <w:sz w:val="24"/>
+          <w:szCs w:val="24"/>
+        </w:rPr>
+        <w:t>players.player_id</w:t>
+      </w:r>
+      <w:proofErr w:type="spellEnd"/>
+      <w:r>
+        <w:rPr>
+          <w:sz w:val="24"/>
+          <w:szCs w:val="24"/>
+        </w:rPr>
+        <w:t xml:space="preserve"> = </w:t>
+      </w:r>
+      <w:proofErr w:type="spellStart"/>
+      <w:r>
+        <w:rPr>
+          <w:sz w:val="24"/>
+          <w:szCs w:val="24"/>
+        </w:rPr>
+        <w:t>games.player_id</w:t>
+      </w:r>
+      <w:proofErr w:type="spellEnd"/>
+    </w:p>
+    <w:p>
+      <w:pPr>
+        <w:pStyle w:val="NoSpacing"/>
+        <w:rPr>
+          <w:sz w:val="24"/>
+          <w:szCs w:val="24"/>
+        </w:rPr>
+      </w:pPr>
+    </w:p>
+    <w:p>
+      <w:pPr>
+        <w:pStyle w:val="NoSpacing"/>
+        <w:rPr>
+          <w:sz w:val="24"/>
+          <w:szCs w:val="24"/>
+        </w:rPr>
+      </w:pPr>
+      <w:r>
+        <w:rPr>
+          <w:sz w:val="24"/>
+          <w:szCs w:val="24"/>
+        </w:rPr>
+        <w:t>INNR JOIN = Both tables are important</w:t>
+      </w:r>
+      <w:r>
+        <w:rPr>
+          <w:sz w:val="24"/>
+          <w:szCs w:val="24"/>
+        </w:rPr>
+        <w:t>, they must both have data</w:t>
+      </w:r>
+    </w:p>
+    <w:p>
+      <w:pPr>
+        <w:pStyle w:val="NoSpacing"/>
+        <w:rPr>
+          <w:sz w:val="24"/>
+          <w:szCs w:val="24"/>
+        </w:rPr>
+      </w:pPr>
+      <w:r>
+        <w:rPr>
+          <w:sz w:val="24"/>
+          <w:szCs w:val="24"/>
+        </w:rPr>
+        <w:t xml:space="preserve">LEFT [OUTER] JOIN =  </w:t>
+      </w:r>
+      <w:r>
+        <w:rPr>
+          <w:sz w:val="24"/>
+          <w:szCs w:val="24"/>
+        </w:rPr>
+        <w:t>table to the left of JOIN is important</w:t>
+      </w:r>
+    </w:p>
+    <w:p>
+      <w:pPr>
+        <w:pStyle w:val="NoSpacing"/>
+        <w:rPr>
+          <w:sz w:val="24"/>
+          <w:szCs w:val="24"/>
+        </w:rPr>
+      </w:pPr>
+      <w:r>
+        <w:rPr>
+          <w:sz w:val="24"/>
+          <w:szCs w:val="24"/>
+        </w:rPr>
+        <w:t xml:space="preserve">RIGHT [OUTER] JOIN = </w:t>
+      </w:r>
+      <w:r>
+        <w:rPr>
+          <w:sz w:val="24"/>
+          <w:szCs w:val="24"/>
+        </w:rPr>
+        <w:t>table to the right of JOIN is important</w:t>
+      </w:r>
+    </w:p>
+    <w:p>
+      <w:pPr>
+        <w:pStyle w:val="NoSpacing"/>
+        <w:rPr>
+          <w:sz w:val="24"/>
+          <w:szCs w:val="24"/>
+        </w:rPr>
+      </w:pPr>
+      <w:r>
+        <w:rPr>
+          <w:sz w:val="24"/>
+          <w:szCs w:val="24"/>
+        </w:rPr>
+        <w:t xml:space="preserve">FULL [OUTER] JOIN = </w:t>
+      </w:r>
+      <w:r>
+        <w:rPr>
+          <w:sz w:val="24"/>
+          <w:szCs w:val="24"/>
+        </w:rPr>
+        <w:t>any of the table must have data</w:t>
+      </w:r>
+    </w:p>
+    <w:p>
+      <w:pPr>
+        <w:pStyle w:val="NoSpacing"/>
+        <w:rPr>
+          <w:sz w:val="24"/>
+          <w:szCs w:val="24"/>
+        </w:rPr>
+      </w:pPr>
+    </w:p>
+    <w:p>
+      <w:pPr>
+        <w:autoSpaceDE w:val="0"/>
+        <w:autoSpaceDN w:val="0"/>
+        <w:adjustRightInd w:val="0"/>
+        <w:spacing w:after="0" w:line="240" w:lineRule="auto"/>
+        <w:rPr>
+          <w:rFonts w:ascii="Courier New" w:hAnsi="Courier New" w:cs="Courier New"/>
+          <w:color w:val="000000"/>
+          <w:sz w:val="20"/>
+          <w:szCs w:val="20"/>
+          <w:lang w:val="en-US"/>
+        </w:rPr>
+      </w:pPr>
+      <w:r>
+        <w:rPr>
+          <w:rFonts w:ascii="Courier New" w:hAnsi="Courier New" w:cs="Courier New"/>
+          <w:b/>
+          <w:bCs/>
+          <w:color w:val="0000FF"/>
+          <w:sz w:val="20"/>
+          <w:szCs w:val="20"/>
+          <w:lang w:val="en-US"/>
+        </w:rPr>
+        <w:t>SELECT</w:t>
+      </w:r>
+      <w:r>
+        <w:rPr>
+          <w:rFonts w:ascii="Courier New" w:hAnsi="Courier New" w:cs="Courier New"/>
+          <w:color w:val="000000"/>
+          <w:sz w:val="20"/>
+          <w:szCs w:val="20"/>
+          <w:lang w:val="en-US"/>
+        </w:rPr>
+        <w:t xml:space="preserve"> </w:t>
+      </w:r>
+      <w:r>
+        <w:rPr>
+          <w:rFonts w:ascii="Courier New" w:hAnsi="Courier New" w:cs="Courier New"/>
+          <w:color w:val="0000FF"/>
+          <w:sz w:val="20"/>
+          <w:szCs w:val="20"/>
+          <w:lang w:val="en-US"/>
+        </w:rPr>
+        <w:t>*</w:t>
+      </w:r>
+      <w:r>
+        <w:rPr>
+          <w:rFonts w:ascii="Courier New" w:hAnsi="Courier New" w:cs="Courier New"/>
+          <w:color w:val="000000"/>
+          <w:sz w:val="20"/>
+          <w:szCs w:val="20"/>
+          <w:lang w:val="en-US"/>
+        </w:rPr>
+        <w:t xml:space="preserve"> </w:t>
+      </w:r>
+    </w:p>
+    <w:p>
+      <w:pPr>
+        <w:autoSpaceDE w:val="0"/>
+        <w:autoSpaceDN w:val="0"/>
+        <w:adjustRightInd w:val="0"/>
+        <w:spacing w:after="0" w:line="240" w:lineRule="auto"/>
+        <w:rPr>
+          <w:rFonts w:ascii="Courier New" w:hAnsi="Courier New" w:cs="Courier New"/>
+          <w:color w:val="FF00FF"/>
+          <w:sz w:val="20"/>
+          <w:szCs w:val="20"/>
+          <w:lang w:val="en-US"/>
+        </w:rPr>
+      </w:pPr>
+      <w:r>
+        <w:rPr>
+          <w:rFonts w:ascii="Courier New" w:hAnsi="Courier New" w:cs="Courier New"/>
+          <w:b/>
+          <w:bCs/>
+          <w:color w:val="0000FF"/>
+          <w:sz w:val="20"/>
+          <w:szCs w:val="20"/>
+          <w:lang w:val="en-US"/>
+        </w:rPr>
+        <w:t>FROM</w:t>
+      </w:r>
+      <w:r>
+        <w:rPr>
+          <w:rFonts w:ascii="Courier New" w:hAnsi="Courier New" w:cs="Courier New"/>
+          <w:color w:val="000000"/>
+          <w:sz w:val="20"/>
+          <w:szCs w:val="20"/>
+          <w:lang w:val="en-US"/>
+        </w:rPr>
+        <w:t xml:space="preserve"> </w:t>
+      </w:r>
+      <w:r>
+        <w:rPr>
+          <w:rFonts w:ascii="Courier New" w:hAnsi="Courier New" w:cs="Courier New"/>
+          <w:color w:val="FF00FF"/>
+          <w:sz w:val="20"/>
+          <w:szCs w:val="20"/>
+          <w:lang w:val="en-US"/>
+        </w:rPr>
+        <w:t>players</w:t>
+      </w:r>
+    </w:p>
+    <w:p>
+      <w:pPr>
+        <w:autoSpaceDE w:val="0"/>
+        <w:autoSpaceDN w:val="0"/>
+        <w:adjustRightInd w:val="0"/>
+        <w:spacing w:after="0" w:line="240" w:lineRule="auto"/>
+        <w:rPr>
+          <w:rFonts w:ascii="Courier New" w:hAnsi="Courier New" w:cs="Courier New"/>
+          <w:color w:val="808000"/>
+          <w:sz w:val="20"/>
+          <w:szCs w:val="20"/>
+          <w:lang w:val="en-US"/>
+        </w:rPr>
+      </w:pPr>
+      <w:r>
+        <w:rPr>
+          <w:rFonts w:ascii="Courier New" w:hAnsi="Courier New" w:cs="Courier New"/>
+          <w:b/>
+          <w:bCs/>
+          <w:color w:val="0000FF"/>
+          <w:sz w:val="20"/>
+          <w:szCs w:val="20"/>
+          <w:lang w:val="en-US"/>
+        </w:rPr>
+        <w:t>INNER</w:t>
+      </w:r>
+      <w:r>
+        <w:rPr>
+          <w:rFonts w:ascii="Courier New" w:hAnsi="Courier New" w:cs="Courier New"/>
+          <w:color w:val="000000"/>
+          <w:sz w:val="20"/>
+          <w:szCs w:val="20"/>
+          <w:lang w:val="en-US"/>
+        </w:rPr>
+        <w:t xml:space="preserve"> </w:t>
+      </w:r>
+      <w:r>
+        <w:rPr>
+          <w:rFonts w:ascii="Courier New" w:hAnsi="Courier New" w:cs="Courier New"/>
+          <w:b/>
+          <w:bCs/>
+          <w:color w:val="0000FF"/>
+          <w:sz w:val="20"/>
+          <w:szCs w:val="20"/>
+          <w:lang w:val="en-US"/>
+        </w:rPr>
+        <w:t>JOIN</w:t>
+      </w:r>
+      <w:r>
+        <w:rPr>
+          <w:rFonts w:ascii="Courier New" w:hAnsi="Courier New" w:cs="Courier New"/>
+          <w:color w:val="000000"/>
+          <w:sz w:val="20"/>
+          <w:szCs w:val="20"/>
+          <w:lang w:val="en-US"/>
+        </w:rPr>
+        <w:t xml:space="preserve"> </w:t>
+      </w:r>
+      <w:r>
+        <w:rPr>
+          <w:rFonts w:ascii="Courier New" w:hAnsi="Courier New" w:cs="Courier New"/>
+          <w:color w:val="808000"/>
+          <w:sz w:val="20"/>
+          <w:szCs w:val="20"/>
+          <w:lang w:val="en-US"/>
+        </w:rPr>
+        <w:t>games</w:t>
+      </w:r>
+    </w:p>
+    <w:p>
+      <w:pPr>
+        <w:autoSpaceDE w:val="0"/>
+        <w:autoSpaceDN w:val="0"/>
+        <w:adjustRightInd w:val="0"/>
+        <w:spacing w:after="0" w:line="240" w:lineRule="auto"/>
+        <w:rPr>
+          <w:rFonts w:ascii="Courier New" w:hAnsi="Courier New" w:cs="Courier New"/>
+          <w:color w:val="808000"/>
+          <w:sz w:val="20"/>
+          <w:szCs w:val="20"/>
+          <w:lang w:val="en-US"/>
+        </w:rPr>
+      </w:pPr>
+      <w:r>
+        <w:rPr>
+          <w:rFonts w:ascii="Courier New" w:hAnsi="Courier New" w:cs="Courier New"/>
+          <w:b/>
+          <w:bCs/>
+          <w:color w:val="0000FF"/>
+          <w:sz w:val="20"/>
+          <w:szCs w:val="20"/>
+          <w:lang w:val="en-US"/>
+        </w:rPr>
+        <w:t>ON</w:t>
+      </w:r>
+      <w:r>
+        <w:rPr>
+          <w:rFonts w:ascii="Courier New" w:hAnsi="Courier New" w:cs="Courier New"/>
+          <w:color w:val="000000"/>
+          <w:sz w:val="20"/>
+          <w:szCs w:val="20"/>
+          <w:lang w:val="en-US"/>
+        </w:rPr>
+        <w:t xml:space="preserve"> </w:t>
+      </w:r>
+      <w:proofErr w:type="spellStart"/>
+      <w:r>
+        <w:rPr>
+          <w:rFonts w:ascii="Courier New" w:hAnsi="Courier New" w:cs="Courier New"/>
+          <w:color w:val="FF00FF"/>
+          <w:sz w:val="20"/>
+          <w:szCs w:val="20"/>
+          <w:lang w:val="en-US"/>
+        </w:rPr>
+        <w:t>players</w:t>
+      </w:r>
+      <w:r>
+        <w:rPr>
+          <w:rFonts w:ascii="Courier New" w:hAnsi="Courier New" w:cs="Courier New"/>
+          <w:color w:val="0000FF"/>
+          <w:sz w:val="20"/>
+          <w:szCs w:val="20"/>
+          <w:lang w:val="en-US"/>
+        </w:rPr>
+        <w:t>.</w:t>
+      </w:r>
+      <w:r>
+        <w:rPr>
+          <w:rFonts w:ascii="Courier New" w:hAnsi="Courier New" w:cs="Courier New"/>
+          <w:color w:val="808000"/>
+          <w:sz w:val="20"/>
+          <w:szCs w:val="20"/>
+          <w:lang w:val="en-US"/>
+        </w:rPr>
+        <w:t>player_id</w:t>
+      </w:r>
+      <w:proofErr w:type="spellEnd"/>
+      <w:r>
+        <w:rPr>
+          <w:rFonts w:ascii="Courier New" w:hAnsi="Courier New" w:cs="Courier New"/>
+          <w:color w:val="000000"/>
+          <w:sz w:val="20"/>
+          <w:szCs w:val="20"/>
+          <w:lang w:val="en-US"/>
+        </w:rPr>
+        <w:t xml:space="preserve"> </w:t>
+      </w:r>
+      <w:r>
+        <w:rPr>
+          <w:rFonts w:ascii="Courier New" w:hAnsi="Courier New" w:cs="Courier New"/>
+          <w:color w:val="0000FF"/>
+          <w:sz w:val="20"/>
+          <w:szCs w:val="20"/>
+          <w:lang w:val="en-US"/>
+        </w:rPr>
+        <w:t>=</w:t>
+      </w:r>
+      <w:r>
+        <w:rPr>
+          <w:rFonts w:ascii="Courier New" w:hAnsi="Courier New" w:cs="Courier New"/>
+          <w:color w:val="000000"/>
+          <w:sz w:val="20"/>
+          <w:szCs w:val="20"/>
+          <w:lang w:val="en-US"/>
+        </w:rPr>
+        <w:t xml:space="preserve"> </w:t>
+      </w:r>
+      <w:proofErr w:type="spellStart"/>
+      <w:r>
+        <w:rPr>
+          <w:rFonts w:ascii="Courier New" w:hAnsi="Courier New" w:cs="Courier New"/>
+          <w:color w:val="808000"/>
+          <w:sz w:val="20"/>
+          <w:szCs w:val="20"/>
+          <w:lang w:val="en-US"/>
+        </w:rPr>
+        <w:t>games</w:t>
+      </w:r>
+      <w:r>
+        <w:rPr>
+          <w:rFonts w:ascii="Courier New" w:hAnsi="Courier New" w:cs="Courier New"/>
+          <w:color w:val="0000FF"/>
+          <w:sz w:val="20"/>
+          <w:szCs w:val="20"/>
+          <w:lang w:val="en-US"/>
+        </w:rPr>
+        <w:t>.</w:t>
+      </w:r>
+      <w:r>
+        <w:rPr>
+          <w:rFonts w:ascii="Courier New" w:hAnsi="Courier New" w:cs="Courier New"/>
+          <w:color w:val="808000"/>
+          <w:sz w:val="20"/>
+          <w:szCs w:val="20"/>
+          <w:lang w:val="en-US"/>
+        </w:rPr>
+        <w:t>player_id</w:t>
+      </w:r>
+      <w:proofErr w:type="spellEnd"/>
+    </w:p>
+    <w:p>
+      <w:pPr>
+        <w:pStyle w:val="NoSpacing"/>
+        <w:rPr>
+          <w:sz w:val="24"/>
+          <w:szCs w:val="24"/>
+        </w:rPr>
+      </w:pPr>
+      <w:r>
+        <w:rPr>
+          <w:sz w:val="24"/>
+          <w:szCs w:val="24"/>
+        </w:rPr>
+        <w:t>Displays only the important part of both tables</w:t>
+      </w:r>
+    </w:p>
+    <w:p>
+      <w:pPr>
+        <w:autoSpaceDE w:val="0"/>
+        <w:autoSpaceDN w:val="0"/>
+        <w:adjustRightInd w:val="0"/>
+        <w:spacing w:after="0" w:line="240" w:lineRule="auto"/>
+        <w:rPr>
+          <w:rFonts w:ascii="Courier New" w:hAnsi="Courier New" w:cs="Courier New"/>
+          <w:color w:val="000000"/>
+          <w:sz w:val="20"/>
+          <w:szCs w:val="20"/>
+          <w:lang w:val="en-US"/>
+        </w:rPr>
+      </w:pPr>
+      <w:r>
+        <w:rPr>
+          <w:rFonts w:ascii="Courier New" w:hAnsi="Courier New" w:cs="Courier New"/>
+          <w:b/>
+          <w:bCs/>
+          <w:color w:val="0000FF"/>
+          <w:sz w:val="20"/>
+          <w:szCs w:val="20"/>
+          <w:lang w:val="en-US"/>
+        </w:rPr>
+        <w:lastRenderedPageBreak/>
+        <w:t>SELECT</w:t>
+      </w:r>
+      <w:r>
+        <w:rPr>
+          <w:rFonts w:ascii="Courier New" w:hAnsi="Courier New" w:cs="Courier New"/>
+          <w:color w:val="000000"/>
+          <w:sz w:val="20"/>
+          <w:szCs w:val="20"/>
+          <w:lang w:val="en-US"/>
+        </w:rPr>
+        <w:t xml:space="preserve"> </w:t>
+      </w:r>
+      <w:r>
+        <w:rPr>
+          <w:rFonts w:ascii="Courier New" w:hAnsi="Courier New" w:cs="Courier New"/>
+          <w:color w:val="0000FF"/>
+          <w:sz w:val="20"/>
+          <w:szCs w:val="20"/>
+          <w:lang w:val="en-US"/>
+        </w:rPr>
+        <w:t>*</w:t>
+      </w:r>
+      <w:r>
+        <w:rPr>
+          <w:rFonts w:ascii="Courier New" w:hAnsi="Courier New" w:cs="Courier New"/>
+          <w:color w:val="000000"/>
+          <w:sz w:val="20"/>
+          <w:szCs w:val="20"/>
+          <w:lang w:val="en-US"/>
+        </w:rPr>
+        <w:t xml:space="preserve"> </w:t>
+      </w:r>
+    </w:p>
+    <w:p>
+      <w:pPr>
+        <w:autoSpaceDE w:val="0"/>
+        <w:autoSpaceDN w:val="0"/>
+        <w:adjustRightInd w:val="0"/>
+        <w:spacing w:after="0" w:line="240" w:lineRule="auto"/>
+        <w:rPr>
+          <w:rFonts w:ascii="Courier New" w:hAnsi="Courier New" w:cs="Courier New"/>
+          <w:color w:val="FF00FF"/>
+          <w:sz w:val="20"/>
+          <w:szCs w:val="20"/>
+          <w:lang w:val="en-US"/>
+        </w:rPr>
+      </w:pPr>
+      <w:r>
+        <w:rPr>
+          <w:rFonts w:ascii="Courier New" w:hAnsi="Courier New" w:cs="Courier New"/>
+          <w:b/>
+          <w:bCs/>
+          <w:color w:val="0000FF"/>
+          <w:sz w:val="20"/>
+          <w:szCs w:val="20"/>
+          <w:lang w:val="en-US"/>
+        </w:rPr>
+        <w:t>FROM</w:t>
+      </w:r>
+      <w:r>
+        <w:rPr>
+          <w:rFonts w:ascii="Courier New" w:hAnsi="Courier New" w:cs="Courier New"/>
+          <w:color w:val="000000"/>
+          <w:sz w:val="20"/>
+          <w:szCs w:val="20"/>
+          <w:lang w:val="en-US"/>
+        </w:rPr>
+        <w:t xml:space="preserve"> </w:t>
+      </w:r>
+      <w:r>
+        <w:rPr>
+          <w:rFonts w:ascii="Courier New" w:hAnsi="Courier New" w:cs="Courier New"/>
+          <w:color w:val="FF00FF"/>
+          <w:sz w:val="20"/>
+          <w:szCs w:val="20"/>
+          <w:lang w:val="en-US"/>
+        </w:rPr>
+        <w:t>players</w:t>
+      </w:r>
+    </w:p>
+    <w:p>
+      <w:pPr>
+        <w:autoSpaceDE w:val="0"/>
+        <w:autoSpaceDN w:val="0"/>
+        <w:adjustRightInd w:val="0"/>
+        <w:spacing w:after="0" w:line="240" w:lineRule="auto"/>
+        <w:rPr>
+          <w:rFonts w:ascii="Courier New" w:hAnsi="Courier New" w:cs="Courier New"/>
+          <w:color w:val="808000"/>
+          <w:sz w:val="20"/>
+          <w:szCs w:val="20"/>
+          <w:lang w:val="en-US"/>
+        </w:rPr>
+      </w:pPr>
+      <w:r>
+        <w:rPr>
+          <w:rFonts w:ascii="Courier New" w:hAnsi="Courier New" w:cs="Courier New"/>
+          <w:b/>
+          <w:bCs/>
+          <w:color w:val="000080"/>
+          <w:sz w:val="20"/>
+          <w:szCs w:val="20"/>
+          <w:lang w:val="en-US"/>
+        </w:rPr>
+        <w:t>LEFT</w:t>
+      </w:r>
+      <w:r>
+        <w:rPr>
+          <w:rFonts w:ascii="Courier New" w:hAnsi="Courier New" w:cs="Courier New"/>
+          <w:color w:val="000000"/>
+          <w:sz w:val="20"/>
+          <w:szCs w:val="20"/>
+          <w:lang w:val="en-US"/>
+        </w:rPr>
+        <w:t xml:space="preserve"> </w:t>
+      </w:r>
+      <w:r>
+        <w:rPr>
+          <w:rFonts w:ascii="Courier New" w:hAnsi="Courier New" w:cs="Courier New"/>
+          <w:b/>
+          <w:bCs/>
+          <w:color w:val="0000FF"/>
+          <w:sz w:val="20"/>
+          <w:szCs w:val="20"/>
+          <w:lang w:val="en-US"/>
+        </w:rPr>
+        <w:t>JOIN</w:t>
+      </w:r>
+      <w:r>
+        <w:rPr>
+          <w:rFonts w:ascii="Courier New" w:hAnsi="Courier New" w:cs="Courier New"/>
+          <w:color w:val="000000"/>
+          <w:sz w:val="20"/>
+          <w:szCs w:val="20"/>
+          <w:lang w:val="en-US"/>
+        </w:rPr>
+        <w:t xml:space="preserve"> </w:t>
+      </w:r>
+      <w:r>
+        <w:rPr>
+          <w:rFonts w:ascii="Courier New" w:hAnsi="Courier New" w:cs="Courier New"/>
+          <w:color w:val="808000"/>
+          <w:sz w:val="20"/>
+          <w:szCs w:val="20"/>
+          <w:lang w:val="en-US"/>
+        </w:rPr>
+        <w:t>games</w:t>
+      </w:r>
+    </w:p>
+    <w:p>
+      <w:pPr>
+        <w:autoSpaceDE w:val="0"/>
+        <w:autoSpaceDN w:val="0"/>
+        <w:adjustRightInd w:val="0"/>
+        <w:spacing w:after="0" w:line="240" w:lineRule="auto"/>
+        <w:rPr>
+          <w:rFonts w:ascii="Courier New" w:hAnsi="Courier New" w:cs="Courier New"/>
+          <w:color w:val="808000"/>
+          <w:sz w:val="20"/>
+          <w:szCs w:val="20"/>
+          <w:lang w:val="en-US"/>
+        </w:rPr>
+      </w:pPr>
+      <w:r>
+        <w:rPr>
+          <w:rFonts w:ascii="Courier New" w:hAnsi="Courier New" w:cs="Courier New"/>
+          <w:b/>
+          <w:bCs/>
+          <w:color w:val="0000FF"/>
+          <w:sz w:val="20"/>
+          <w:szCs w:val="20"/>
+          <w:lang w:val="en-US"/>
+        </w:rPr>
+        <w:t>ON</w:t>
+      </w:r>
+      <w:r>
+        <w:rPr>
+          <w:rFonts w:ascii="Courier New" w:hAnsi="Courier New" w:cs="Courier New"/>
+          <w:color w:val="000000"/>
+          <w:sz w:val="20"/>
+          <w:szCs w:val="20"/>
+          <w:lang w:val="en-US"/>
+        </w:rPr>
+        <w:t xml:space="preserve"> </w:t>
+      </w:r>
+      <w:proofErr w:type="spellStart"/>
+      <w:r>
+        <w:rPr>
+          <w:rFonts w:ascii="Courier New" w:hAnsi="Courier New" w:cs="Courier New"/>
+          <w:color w:val="FF00FF"/>
+          <w:sz w:val="20"/>
+          <w:szCs w:val="20"/>
+          <w:lang w:val="en-US"/>
+        </w:rPr>
+        <w:t>players</w:t>
+      </w:r>
+      <w:r>
+        <w:rPr>
+          <w:rFonts w:ascii="Courier New" w:hAnsi="Courier New" w:cs="Courier New"/>
+          <w:color w:val="0000FF"/>
+          <w:sz w:val="20"/>
+          <w:szCs w:val="20"/>
+          <w:lang w:val="en-US"/>
+        </w:rPr>
+        <w:t>.</w:t>
+      </w:r>
+      <w:r>
+        <w:rPr>
+          <w:rFonts w:ascii="Courier New" w:hAnsi="Courier New" w:cs="Courier New"/>
+          <w:color w:val="808000"/>
+          <w:sz w:val="20"/>
+          <w:szCs w:val="20"/>
+          <w:lang w:val="en-US"/>
+        </w:rPr>
+        <w:t>player_id</w:t>
+      </w:r>
+      <w:proofErr w:type="spellEnd"/>
+      <w:r>
+        <w:rPr>
+          <w:rFonts w:ascii="Courier New" w:hAnsi="Courier New" w:cs="Courier New"/>
+          <w:color w:val="000000"/>
+          <w:sz w:val="20"/>
+          <w:szCs w:val="20"/>
+          <w:lang w:val="en-US"/>
+        </w:rPr>
+        <w:t xml:space="preserve"> </w:t>
+      </w:r>
+      <w:r>
+        <w:rPr>
+          <w:rFonts w:ascii="Courier New" w:hAnsi="Courier New" w:cs="Courier New"/>
+          <w:color w:val="0000FF"/>
+          <w:sz w:val="20"/>
+          <w:szCs w:val="20"/>
+          <w:lang w:val="en-US"/>
+        </w:rPr>
+        <w:t>=</w:t>
+      </w:r>
+      <w:r>
+        <w:rPr>
+          <w:rFonts w:ascii="Courier New" w:hAnsi="Courier New" w:cs="Courier New"/>
+          <w:color w:val="000000"/>
+          <w:sz w:val="20"/>
+          <w:szCs w:val="20"/>
+          <w:lang w:val="en-US"/>
+        </w:rPr>
+        <w:t xml:space="preserve"> </w:t>
+      </w:r>
+      <w:proofErr w:type="spellStart"/>
+      <w:r>
+        <w:rPr>
+          <w:rFonts w:ascii="Courier New" w:hAnsi="Courier New" w:cs="Courier New"/>
+          <w:color w:val="808000"/>
+          <w:sz w:val="20"/>
+          <w:szCs w:val="20"/>
+          <w:lang w:val="en-US"/>
+        </w:rPr>
+        <w:t>games</w:t>
+      </w:r>
+      <w:r>
+        <w:rPr>
+          <w:rFonts w:ascii="Courier New" w:hAnsi="Courier New" w:cs="Courier New"/>
+          <w:color w:val="0000FF"/>
+          <w:sz w:val="20"/>
+          <w:szCs w:val="20"/>
+          <w:lang w:val="en-US"/>
+        </w:rPr>
+        <w:t>.</w:t>
+      </w:r>
+      <w:r>
+        <w:rPr>
+          <w:rFonts w:ascii="Courier New" w:hAnsi="Courier New" w:cs="Courier New"/>
+          <w:color w:val="808000"/>
+          <w:sz w:val="20"/>
+          <w:szCs w:val="20"/>
+          <w:lang w:val="en-US"/>
+        </w:rPr>
+        <w:t>player_id</w:t>
+      </w:r>
+      <w:proofErr w:type="spellEnd"/>
+    </w:p>
+    <w:p>
+      <w:pPr>
+        <w:pStyle w:val="NoSpacing"/>
+        <w:rPr>
+          <w:sz w:val="24"/>
+          <w:szCs w:val="24"/>
+        </w:rPr>
+      </w:pPr>
+      <w:r>
+        <w:rPr>
+          <w:sz w:val="24"/>
+          <w:szCs w:val="24"/>
+        </w:rPr>
+        <w:t>Displays all of the players + the game table</w:t>
+      </w:r>
+    </w:p>
+    <w:p>
+      <w:pPr>
+        <w:pStyle w:val="NoSpacing"/>
+        <w:rPr>
+          <w:sz w:val="24"/>
+          <w:szCs w:val="24"/>
+        </w:rPr>
+      </w:pPr>
+    </w:p>
+    <w:p>
+      <w:pPr>
+        <w:pStyle w:val="NoSpacing"/>
+        <w:rPr>
+          <w:sz w:val="24"/>
+          <w:szCs w:val="24"/>
+        </w:rPr>
+      </w:pPr>
+    </w:p>
+    <w:p>
+      <w:pPr>
+        <w:pStyle w:val="NoSpacing"/>
+        <w:rPr>
+          <w:sz w:val="24"/>
+          <w:szCs w:val="24"/>
+        </w:rPr>
+      </w:pPr>
+      <w:r>
+        <w:rPr>
+          <w:sz w:val="24"/>
+          <w:szCs w:val="24"/>
+        </w:rPr>
+        <w:t>To view the table SELECT * FROM “table-view-name”</w:t>
+      </w:r>
+    </w:p>
+    <w:p>
+      <w:pPr>
+        <w:pStyle w:val="NoSpacing"/>
+        <w:rPr>
+          <w:sz w:val="24"/>
+          <w:szCs w:val="24"/>
+        </w:rPr>
+      </w:pPr>
+    </w:p>
+    <w:p>
+      <w:pPr>
+        <w:pStyle w:val="NoSpacing"/>
+        <w:rPr>
+          <w:sz w:val="24"/>
+          <w:szCs w:val="24"/>
+        </w:rPr>
+      </w:pPr>
+    </w:p>
+    <w:p>
+      <w:pPr>
+        <w:pStyle w:val="NoSpacing"/>
+        <w:rPr>
+          <w:b/>
+          <w:bCs/>
+          <w:sz w:val="32"/>
+          <w:szCs w:val="32"/>
+          <w:u w:val="single"/>
+        </w:rPr>
+      </w:pPr>
+      <w:r>
+        <w:rPr>
+          <w:b/>
+          <w:bCs/>
+          <w:sz w:val="32"/>
+          <w:szCs w:val="32"/>
+          <w:u w:val="single"/>
+        </w:rPr>
+        <w:t>For permissions</w:t>
+      </w:r>
+    </w:p>
+    <w:p>
+      <w:pPr>
+        <w:pStyle w:val="NoSpacing"/>
+        <w:rPr>
+          <w:sz w:val="24"/>
+          <w:szCs w:val="24"/>
+        </w:rPr>
+      </w:pPr>
+      <w:r>
+        <w:rPr>
+          <w:sz w:val="24"/>
+          <w:szCs w:val="24"/>
+        </w:rPr>
+        <w:t xml:space="preserve">SHOW GRANTS FOR </w:t>
+      </w:r>
+      <w:proofErr w:type="spellStart"/>
+      <w:r>
+        <w:rPr>
+          <w:sz w:val="24"/>
+          <w:szCs w:val="24"/>
+        </w:rPr>
+        <w:t>php_en@localhost</w:t>
+      </w:r>
+      <w:proofErr w:type="spellEnd"/>
+      <w:r>
+        <w:rPr>
+          <w:sz w:val="24"/>
+          <w:szCs w:val="24"/>
+        </w:rPr>
+        <w:t>:</w:t>
+      </w:r>
+    </w:p>
+    <w:p>
+      <w:pPr>
+        <w:pStyle w:val="NoSpacing"/>
+        <w:ind w:firstLine="720"/>
+        <w:rPr>
+          <w:sz w:val="24"/>
+          <w:szCs w:val="24"/>
+        </w:rPr>
+      </w:pPr>
+      <w:r>
+        <w:rPr>
+          <w:sz w:val="24"/>
+          <w:szCs w:val="24"/>
+        </w:rPr>
+        <w:t xml:space="preserve">copy as </w:t>
+      </w:r>
+      <w:r>
+        <w:rPr>
+          <w:sz w:val="24"/>
+          <w:szCs w:val="24"/>
+        </w:rPr>
+        <w:sym w:font="Wingdings" w:char="F0E0"/>
+      </w:r>
+      <w:r>
+        <w:rPr>
+          <w:sz w:val="24"/>
+          <w:szCs w:val="24"/>
+        </w:rPr>
+        <w:t xml:space="preserve"> delimite</w:t>
+      </w:r>
+      <w:r>
+        <w:rPr>
+          <w:sz w:val="24"/>
+          <w:szCs w:val="24"/>
+        </w:rPr>
+        <w:t>d</w:t>
+      </w:r>
+      <w:r>
+        <w:rPr>
+          <w:sz w:val="24"/>
+          <w:szCs w:val="24"/>
+        </w:rPr>
+        <w:t xml:space="preserve"> text</w:t>
+      </w:r>
+      <w:r>
+        <w:rPr>
+          <w:sz w:val="24"/>
+          <w:szCs w:val="24"/>
+        </w:rPr>
+        <w:t xml:space="preserve"> </w:t>
+      </w:r>
+      <w:r>
+        <w:rPr>
+          <w:sz w:val="24"/>
+          <w:szCs w:val="24"/>
+        </w:rPr>
+        <w:sym w:font="Wingdings" w:char="F0E0"/>
+      </w:r>
+      <w:r>
+        <w:rPr>
+          <w:sz w:val="24"/>
+          <w:szCs w:val="24"/>
+        </w:rPr>
+        <w:t xml:space="preserve"> save it into a .</w:t>
+      </w:r>
+      <w:proofErr w:type="spellStart"/>
+      <w:r>
+        <w:rPr>
+          <w:sz w:val="24"/>
+          <w:szCs w:val="24"/>
+        </w:rPr>
+        <w:t>sql</w:t>
+      </w:r>
+      <w:proofErr w:type="spellEnd"/>
+      <w:r>
+        <w:rPr>
+          <w:sz w:val="24"/>
+          <w:szCs w:val="24"/>
+        </w:rPr>
+        <w:t xml:space="preserve"> file</w:t>
+      </w:r>
+    </w:p>
+    <w:p>
+      <w:pPr>
+        <w:pStyle w:val="NoSpacing"/>
+        <w:rPr>
+          <w:sz w:val="24"/>
+          <w:szCs w:val="24"/>
+        </w:rPr>
+      </w:pPr>
+    </w:p>
+    <w:p>
+      <w:pPr>
+        <w:pStyle w:val="NoSpacing"/>
+        <w:rPr>
+          <w:sz w:val="24"/>
+          <w:szCs w:val="24"/>
+        </w:rPr>
+      </w:pPr>
+    </w:p>
+    <w:p>
+      <w:pPr>
+        <w:pStyle w:val="NoSpacing"/>
+        <w:rPr>
+          <w:b/>
+          <w:bCs/>
+          <w:sz w:val="32"/>
+          <w:szCs w:val="32"/>
+          <w:u w:val="single"/>
+        </w:rPr>
+      </w:pPr>
+      <w:r>
+        <w:rPr>
+          <w:b/>
+          <w:bCs/>
+          <w:sz w:val="32"/>
+          <w:szCs w:val="32"/>
+          <w:u w:val="single"/>
+        </w:rPr>
+        <w:t xml:space="preserve">Ways to connect to </w:t>
+      </w:r>
+      <w:proofErr w:type="spellStart"/>
+      <w:r>
+        <w:rPr>
+          <w:b/>
+          <w:bCs/>
+          <w:sz w:val="32"/>
+          <w:szCs w:val="32"/>
+          <w:u w:val="single"/>
+        </w:rPr>
+        <w:t>mySQL</w:t>
+      </w:r>
+      <w:proofErr w:type="spellEnd"/>
+      <w:r>
+        <w:rPr>
+          <w:b/>
+          <w:bCs/>
+          <w:sz w:val="32"/>
+          <w:szCs w:val="32"/>
+          <w:u w:val="single"/>
+        </w:rPr>
+        <w:t xml:space="preserve"> from PHP:</w:t>
+      </w:r>
+    </w:p>
+    <w:p>
+      <w:pPr>
+        <w:pStyle w:val="NoSpacing"/>
+        <w:numPr>
+          <w:ilvl w:val="0"/>
+          <w:numId w:val="8"/>
+        </w:numPr>
+        <w:rPr>
+          <w:sz w:val="24"/>
+          <w:szCs w:val="24"/>
+        </w:rPr>
+      </w:pPr>
+      <w:r>
+        <w:rPr>
+          <w:sz w:val="24"/>
+          <w:szCs w:val="24"/>
+        </w:rPr>
+        <w:t>PDO (PHP Data Objects)</w:t>
+      </w:r>
+    </w:p>
+    <w:p>
+      <w:pPr>
+        <w:pStyle w:val="NoSpacing"/>
+        <w:numPr>
+          <w:ilvl w:val="1"/>
+          <w:numId w:val="8"/>
+        </w:numPr>
+        <w:rPr>
+          <w:sz w:val="24"/>
+          <w:szCs w:val="24"/>
+        </w:rPr>
+      </w:pPr>
+      <w:r>
+        <w:rPr>
+          <w:sz w:val="24"/>
+          <w:szCs w:val="24"/>
+        </w:rPr>
+        <w:t>Connect to 12 different database engines (MySQL/MariaDB, PostgreSQL, SQL Server, Oracle, ..)</w:t>
+      </w:r>
+    </w:p>
+    <w:p>
+      <w:pPr>
+        <w:pStyle w:val="NoSpacing"/>
+        <w:numPr>
+          <w:ilvl w:val="1"/>
+          <w:numId w:val="8"/>
+        </w:numPr>
+        <w:rPr>
+          <w:sz w:val="24"/>
+          <w:szCs w:val="24"/>
+        </w:rPr>
+      </w:pPr>
+      <w:r>
+        <w:rPr>
+          <w:sz w:val="24"/>
+          <w:szCs w:val="24"/>
+        </w:rPr>
+        <w:t xml:space="preserve">Named parameters (password, </w:t>
+      </w:r>
+      <w:proofErr w:type="spellStart"/>
+      <w:r>
+        <w:rPr>
+          <w:sz w:val="24"/>
+          <w:szCs w:val="24"/>
+        </w:rPr>
+        <w:t>player_name</w:t>
+      </w:r>
+      <w:proofErr w:type="spellEnd"/>
+      <w:r>
+        <w:rPr>
+          <w:sz w:val="24"/>
+          <w:szCs w:val="24"/>
+        </w:rPr>
+        <w:t>, XP, …)</w:t>
+      </w:r>
+    </w:p>
+    <w:p>
+      <w:pPr>
+        <w:pStyle w:val="NoSpacing"/>
+        <w:numPr>
+          <w:ilvl w:val="1"/>
+          <w:numId w:val="8"/>
+        </w:numPr>
+        <w:rPr>
+          <w:sz w:val="24"/>
+          <w:szCs w:val="24"/>
+        </w:rPr>
+      </w:pPr>
+      <w:r>
+        <w:rPr>
+          <w:sz w:val="24"/>
+          <w:szCs w:val="24"/>
+        </w:rPr>
+        <w:t xml:space="preserve">Throws exceptions when something occurs (detected automatically by </w:t>
+      </w:r>
+      <w:proofErr w:type="spellStart"/>
+      <w:r>
+        <w:rPr>
+          <w:sz w:val="24"/>
+          <w:szCs w:val="24"/>
+        </w:rPr>
+        <w:t>error_handler</w:t>
+      </w:r>
+      <w:proofErr w:type="spellEnd"/>
+      <w:r>
+        <w:rPr>
+          <w:sz w:val="24"/>
+          <w:szCs w:val="24"/>
+        </w:rPr>
+        <w:t>/</w:t>
+      </w:r>
+      <w:proofErr w:type="spellStart"/>
+      <w:r>
+        <w:rPr>
+          <w:sz w:val="24"/>
+          <w:szCs w:val="24"/>
+        </w:rPr>
+        <w:t>exc_handler</w:t>
+      </w:r>
+      <w:proofErr w:type="spellEnd"/>
+    </w:p>
+    <w:p>
+      <w:pPr>
+        <w:pStyle w:val="NoSpacing"/>
+        <w:numPr>
+          <w:ilvl w:val="0"/>
+          <w:numId w:val="8"/>
+        </w:numPr>
+        <w:rPr>
+          <w:sz w:val="24"/>
+          <w:szCs w:val="24"/>
+        </w:rPr>
+      </w:pPr>
+      <w:proofErr w:type="spellStart"/>
+      <w:r>
+        <w:rPr>
+          <w:sz w:val="24"/>
+          <w:szCs w:val="24"/>
+        </w:rPr>
+        <w:t>mySQLi</w:t>
+      </w:r>
+      <w:proofErr w:type="spellEnd"/>
+      <w:r>
+        <w:rPr>
+          <w:sz w:val="24"/>
+          <w:szCs w:val="24"/>
+        </w:rPr>
+        <w:t xml:space="preserve"> (object-oriented)</w:t>
+      </w:r>
+    </w:p>
+    <w:p>
+      <w:pPr>
+        <w:pStyle w:val="NoSpacing"/>
+        <w:numPr>
+          <w:ilvl w:val="0"/>
+          <w:numId w:val="8"/>
+        </w:numPr>
+        <w:rPr>
+          <w:sz w:val="24"/>
+          <w:szCs w:val="24"/>
+        </w:rPr>
+      </w:pPr>
+      <w:proofErr w:type="spellStart"/>
+      <w:r>
+        <w:rPr>
+          <w:sz w:val="24"/>
+          <w:szCs w:val="24"/>
+        </w:rPr>
+        <w:t>mySQLi</w:t>
+      </w:r>
+      <w:proofErr w:type="spellEnd"/>
+      <w:r>
+        <w:rPr>
+          <w:sz w:val="24"/>
+          <w:szCs w:val="24"/>
+        </w:rPr>
+        <w:t xml:space="preserve"> (procedural / functions)</w:t>
+      </w:r>
+    </w:p>
+    <w:p>
+      <w:pPr>
+        <w:pStyle w:val="NoSpacing"/>
+        <w:numPr>
+          <w:ilvl w:val="0"/>
+          <w:numId w:val="8"/>
+        </w:numPr>
+        <w:rPr>
+          <w:sz w:val="24"/>
+          <w:szCs w:val="24"/>
+        </w:rPr>
+      </w:pPr>
+      <w:proofErr w:type="spellStart"/>
+      <w:r>
+        <w:rPr>
+          <w:sz w:val="24"/>
+          <w:szCs w:val="24"/>
+        </w:rPr>
+        <w:t>mySQL</w:t>
+      </w:r>
+      <w:proofErr w:type="spellEnd"/>
+      <w:r>
+        <w:rPr>
+          <w:sz w:val="24"/>
+          <w:szCs w:val="24"/>
+        </w:rPr>
+        <w:t xml:space="preserve"> (do NOT use that one)</w:t>
+      </w:r>
+    </w:p>
+    <w:p>
+      <w:pPr>
+        <w:pStyle w:val="NoSpacing"/>
+        <w:rPr>
+          <w:sz w:val="24"/>
+          <w:szCs w:val="24"/>
+        </w:rPr>
+      </w:pPr>
+    </w:p>
+    <w:p>
+      <w:pPr>
+        <w:pStyle w:val="NoSpacing"/>
+        <w:rPr>
+          <w:sz w:val="24"/>
+          <w:szCs w:val="24"/>
+        </w:rPr>
+      </w:pPr>
+    </w:p>
+    <w:p>
+      <w:pPr>
+        <w:pStyle w:val="NoSpacing"/>
+        <w:rPr>
+          <w:sz w:val="24"/>
+          <w:szCs w:val="24"/>
+        </w:rPr>
+      </w:pPr>
+    </w:p>
+    <w:p>
+      <w:pPr>
+        <w:pStyle w:val="NoSpacing"/>
+        <w:rPr>
+          <w:sz w:val="24"/>
+          <w:szCs w:val="24"/>
+        </w:rPr>
+      </w:pPr>
+    </w:p>
+    <w:p>
+      <w:pPr>
+        <w:pStyle w:val="NoSpacing"/>
+        <w:rPr>
+          <w:sz w:val="24"/>
+          <w:szCs w:val="24"/>
+        </w:rPr>
+      </w:pPr>
+      <w:r>
+        <w:rPr>
+          <w:sz w:val="24"/>
+          <w:szCs w:val="24"/>
+        </w:rPr>
+        <w:t>SQL Injection</w:t>
+      </w:r>
+    </w:p>
+    <w:p>
+      <w:pPr>
+        <w:pStyle w:val="NoSpacing"/>
+        <w:numPr>
+          <w:ilvl w:val="0"/>
+          <w:numId w:val="9"/>
+        </w:numPr>
+        <w:rPr>
+          <w:sz w:val="24"/>
+          <w:szCs w:val="24"/>
+        </w:rPr>
+      </w:pPr>
+      <w:r>
+        <w:rPr>
+          <w:sz w:val="24"/>
+          <w:szCs w:val="24"/>
+        </w:rPr>
+        <w:t>SQL prepared statements</w:t>
+      </w:r>
+    </w:p>
+    <w:p>
+      <w:pPr>
+        <w:pStyle w:val="NoSpacing"/>
+        <w:rPr>
+          <w:sz w:val="24"/>
+          <w:szCs w:val="24"/>
+        </w:rPr>
+      </w:pPr>
+    </w:p>
+    <w:p>
+      <w:pPr>
+        <w:pStyle w:val="NoSpacing"/>
+        <w:rPr>
+          <w:sz w:val="24"/>
+          <w:szCs w:val="24"/>
+        </w:rPr>
+      </w:pPr>
+    </w:p>
+    <w:p>
+      <w:pPr>
+        <w:pStyle w:val="NoSpacing"/>
+        <w:rPr>
+          <w:b/>
+          <w:bCs/>
+          <w:sz w:val="28"/>
+          <w:szCs w:val="28"/>
+          <w:u w:val="single"/>
+        </w:rPr>
+      </w:pPr>
+      <w:r>
+        <w:rPr>
+          <w:b/>
+          <w:bCs/>
+          <w:sz w:val="28"/>
+          <w:szCs w:val="28"/>
+          <w:u w:val="single"/>
+        </w:rPr>
+        <w:t>Encryption</w:t>
+      </w:r>
+    </w:p>
+    <w:p>
+      <w:pPr>
+        <w:pStyle w:val="NoSpacing"/>
+        <w:rPr>
+          <w:sz w:val="24"/>
+          <w:szCs w:val="24"/>
+        </w:rPr>
+      </w:pPr>
+      <w:r>
+        <w:rPr>
+          <w:sz w:val="24"/>
+          <w:szCs w:val="24"/>
+        </w:rPr>
+        <w:tab/>
+      </w:r>
+      <w:r>
+        <w:rPr>
+          <w:sz w:val="24"/>
+          <w:szCs w:val="24"/>
+        </w:rPr>
+        <w:tab/>
+      </w:r>
+      <w:r>
+        <w:rPr>
+          <w:sz w:val="24"/>
+          <w:szCs w:val="24"/>
+        </w:rPr>
+        <w:tab/>
+      </w:r>
+      <w:r>
+        <w:rPr>
+          <w:sz w:val="24"/>
+          <w:szCs w:val="24"/>
+        </w:rPr>
+        <w:tab/>
+      </w:r>
+      <w:r>
+        <w:rPr>
+          <w:sz w:val="24"/>
+          <w:szCs w:val="24"/>
+        </w:rPr>
+        <w:tab/>
+      </w:r>
+      <w:r>
+        <w:rPr>
+          <w:sz w:val="24"/>
+          <w:szCs w:val="24"/>
+        </w:rPr>
+        <w:tab/>
+        <w:t>Password</w:t>
+      </w:r>
+      <w:r>
+        <w:rPr>
+          <w:sz w:val="24"/>
+          <w:szCs w:val="24"/>
+        </w:rPr>
+        <w:tab/>
+      </w:r>
+      <w:r>
+        <w:rPr>
+          <w:sz w:val="24"/>
+          <w:szCs w:val="24"/>
+        </w:rPr>
+        <w:tab/>
+        <w:t>Encrypted data</w:t>
+      </w:r>
+    </w:p>
+    <w:p>
+      <w:pPr>
+        <w:pStyle w:val="NoSpacing"/>
+        <w:rPr>
+          <w:sz w:val="24"/>
+          <w:szCs w:val="24"/>
+        </w:rPr>
+      </w:pPr>
+      <w:r>
+        <w:rPr>
+          <w:sz w:val="24"/>
+          <w:szCs w:val="24"/>
+        </w:rPr>
+        <w:t xml:space="preserve">Data here is my resume: I work LaSalle      </w:t>
+      </w:r>
+      <w:r>
+        <w:rPr>
+          <w:sz w:val="24"/>
+          <w:szCs w:val="24"/>
+        </w:rPr>
+        <w:sym w:font="Wingdings" w:char="F0E8"/>
+      </w:r>
+      <w:r>
+        <w:rPr>
+          <w:sz w:val="24"/>
+          <w:szCs w:val="24"/>
+        </w:rPr>
+        <w:t xml:space="preserve"> 12345         </w:t>
+      </w:r>
+      <w:r>
+        <w:rPr>
+          <w:sz w:val="24"/>
+          <w:szCs w:val="24"/>
+        </w:rPr>
+        <w:sym w:font="Wingdings" w:char="F0E8"/>
+      </w:r>
+      <w:r>
+        <w:rPr>
+          <w:sz w:val="24"/>
+          <w:szCs w:val="24"/>
+        </w:rPr>
+        <w:tab/>
+      </w:r>
+      <w:r>
+        <w:rPr>
+          <w:sz w:val="24"/>
+          <w:szCs w:val="24"/>
+        </w:rPr>
+        <w:tab/>
+        <w:t>##@$ASDFasd#$@SDFsd</w:t>
+      </w:r>
+    </w:p>
+    <w:p>
+      <w:pPr>
+        <w:pStyle w:val="NoSpacing"/>
+        <w:rPr>
+          <w:sz w:val="24"/>
+          <w:szCs w:val="24"/>
+        </w:rPr>
+      </w:pPr>
+    </w:p>
+    <w:p>
+      <w:pPr>
+        <w:pStyle w:val="NoSpacing"/>
+        <w:rPr>
+          <w:sz w:val="24"/>
+          <w:szCs w:val="24"/>
+        </w:rPr>
+      </w:pPr>
+      <w:r>
+        <w:rPr>
+          <w:sz w:val="24"/>
+          <w:szCs w:val="24"/>
+        </w:rPr>
+        <w:t xml:space="preserve">##@$ASDFasd#$@SDFsd </w:t>
+      </w:r>
+      <w:r>
+        <w:rPr>
+          <w:sz w:val="24"/>
+          <w:szCs w:val="24"/>
+        </w:rPr>
+        <w:sym w:font="Wingdings" w:char="F0E8"/>
+      </w:r>
+      <w:r>
+        <w:rPr>
+          <w:sz w:val="24"/>
+          <w:szCs w:val="24"/>
+        </w:rPr>
+        <w:t xml:space="preserve"> </w:t>
+      </w:r>
+      <w:r>
+        <w:rPr>
+          <w:sz w:val="24"/>
+          <w:szCs w:val="24"/>
+        </w:rPr>
+        <w:tab/>
+      </w:r>
+      <w:r>
+        <w:rPr>
+          <w:sz w:val="24"/>
+          <w:szCs w:val="24"/>
+        </w:rPr>
+        <w:tab/>
+        <w:t xml:space="preserve">12345 </w:t>
+      </w:r>
+      <w:r>
+        <w:rPr>
+          <w:sz w:val="24"/>
+          <w:szCs w:val="24"/>
+        </w:rPr>
+        <w:tab/>
+      </w:r>
+      <w:r>
+        <w:rPr>
+          <w:sz w:val="24"/>
+          <w:szCs w:val="24"/>
+        </w:rPr>
+        <w:tab/>
+      </w:r>
+      <w:r>
+        <w:rPr>
+          <w:sz w:val="24"/>
+          <w:szCs w:val="24"/>
+        </w:rPr>
+        <w:tab/>
+      </w:r>
+      <w:r>
+        <w:rPr>
+          <w:sz w:val="24"/>
+          <w:szCs w:val="24"/>
+        </w:rPr>
+        <w:sym w:font="Wingdings" w:char="F0E8"/>
+      </w:r>
+      <w:r>
+        <w:rPr>
+          <w:sz w:val="24"/>
+          <w:szCs w:val="24"/>
+        </w:rPr>
+        <w:t xml:space="preserve"> here is my resume: I work LaSalle</w:t>
+      </w:r>
+    </w:p>
+    <w:p>
+      <w:pPr>
+        <w:pStyle w:val="NoSpacing"/>
+        <w:rPr>
+          <w:sz w:val="24"/>
+          <w:szCs w:val="24"/>
+        </w:rPr>
+      </w:pPr>
+      <w:r>
+        <w:rPr>
+          <w:sz w:val="24"/>
+          <w:szCs w:val="24"/>
+        </w:rPr>
+        <w:t>--------------------------------------------------------------------------------------------------------------------</w:t>
+      </w:r>
+    </w:p>
+    <w:p>
+      <w:pPr>
+        <w:pStyle w:val="NoSpacing"/>
+        <w:rPr>
+          <w:b/>
+          <w:bCs/>
+          <w:sz w:val="28"/>
+          <w:szCs w:val="28"/>
+          <w:u w:val="single"/>
+        </w:rPr>
+      </w:pPr>
+      <w:r>
+        <w:rPr>
+          <w:b/>
+          <w:bCs/>
+          <w:sz w:val="28"/>
+          <w:szCs w:val="28"/>
+          <w:u w:val="single"/>
+        </w:rPr>
+        <w:t>Password Hash</w:t>
+      </w:r>
+    </w:p>
+    <w:p>
+      <w:pPr>
+        <w:pStyle w:val="NoSpacing"/>
+        <w:rPr>
+          <w:sz w:val="24"/>
+          <w:szCs w:val="24"/>
+        </w:rPr>
+      </w:pPr>
+    </w:p>
+    <w:p>
+      <w:pPr>
+        <w:pStyle w:val="NoSpacing"/>
+        <w:rPr>
+          <w:sz w:val="24"/>
+          <w:szCs w:val="24"/>
+        </w:rPr>
+      </w:pPr>
+      <w:r>
+        <w:rPr>
+          <w:sz w:val="24"/>
+          <w:szCs w:val="24"/>
+        </w:rPr>
+        <w:t xml:space="preserve">Data </w:t>
+      </w:r>
+      <w:r>
+        <w:rPr>
+          <w:sz w:val="24"/>
+          <w:szCs w:val="24"/>
+        </w:rPr>
+        <w:tab/>
+      </w:r>
+      <w:r>
+        <w:rPr>
+          <w:sz w:val="24"/>
+          <w:szCs w:val="24"/>
+        </w:rPr>
+        <w:tab/>
+        <w:t>Password</w:t>
+      </w:r>
+      <w:r>
+        <w:rPr>
+          <w:sz w:val="24"/>
+          <w:szCs w:val="24"/>
+        </w:rPr>
+        <w:tab/>
+        <w:t>encrypted data</w:t>
+      </w:r>
+    </w:p>
+    <w:p>
+      <w:pPr>
+        <w:pStyle w:val="NoSpacing"/>
+        <w:rPr>
+          <w:sz w:val="24"/>
+          <w:szCs w:val="24"/>
+        </w:rPr>
+      </w:pPr>
+      <w:r>
+        <w:rPr>
+          <w:sz w:val="24"/>
+          <w:szCs w:val="24"/>
+        </w:rPr>
+        <w:t>12345</w:t>
+      </w:r>
+      <w:r>
+        <w:rPr>
+          <w:sz w:val="24"/>
+          <w:szCs w:val="24"/>
+        </w:rPr>
+        <w:tab/>
+      </w:r>
+      <w:r>
+        <w:rPr>
+          <w:sz w:val="24"/>
+          <w:szCs w:val="24"/>
+        </w:rPr>
+        <w:tab/>
+        <w:t>12345</w:t>
+      </w:r>
+      <w:r>
+        <w:rPr>
+          <w:sz w:val="24"/>
+          <w:szCs w:val="24"/>
+        </w:rPr>
+        <w:tab/>
+      </w:r>
+      <w:r>
+        <w:rPr>
+          <w:sz w:val="24"/>
+          <w:szCs w:val="24"/>
+        </w:rPr>
+        <w:tab/>
+        <w:t>Q!W?W@#?#A</w:t>
+      </w:r>
+    </w:p>
+    <w:p>
+      <w:pPr>
+        <w:pStyle w:val="NoSpacing"/>
+        <w:rPr>
+          <w:sz w:val="24"/>
+          <w:szCs w:val="24"/>
+        </w:rPr>
+      </w:pPr>
+    </w:p>
+    <w:p>
+      <w:pPr>
+        <w:pStyle w:val="NoSpacing"/>
+        <w:rPr>
+          <w:b/>
+          <w:bCs/>
+          <w:sz w:val="28"/>
+          <w:szCs w:val="28"/>
+          <w:u w:val="single"/>
+        </w:rPr>
+      </w:pPr>
+      <w:r>
+        <w:rPr>
+          <w:b/>
+          <w:bCs/>
+          <w:sz w:val="28"/>
+          <w:szCs w:val="28"/>
+          <w:u w:val="single"/>
+        </w:rPr>
+        <w:lastRenderedPageBreak/>
+        <w:t>MVC model</w:t>
+      </w:r>
+    </w:p>
+    <w:p>
+      <w:pPr>
+        <w:pStyle w:val="NoSpacing"/>
+        <w:rPr>
+          <w:sz w:val="24"/>
+          <w:szCs w:val="24"/>
+        </w:rPr>
+      </w:pPr>
+    </w:p>
+    <w:p>
+      <w:pPr>
+        <w:pStyle w:val="NoSpacing"/>
+        <w:rPr>
+          <w:sz w:val="24"/>
+          <w:szCs w:val="24"/>
+        </w:rPr>
+      </w:pPr>
+      <w:r>
+        <w:rPr>
+          <w:sz w:val="24"/>
+          <w:szCs w:val="24"/>
+        </w:rPr>
+        <w:t>Model: The business rules,  DB connection, validation</w:t>
+      </w:r>
+    </w:p>
+    <w:p>
+      <w:pPr>
+        <w:pStyle w:val="NoSpacing"/>
+        <w:rPr>
+          <w:sz w:val="24"/>
+          <w:szCs w:val="24"/>
+        </w:rPr>
+      </w:pPr>
+      <w:r>
+        <w:rPr>
+          <w:sz w:val="24"/>
+          <w:szCs w:val="24"/>
+        </w:rPr>
+        <w:t xml:space="preserve">Views: what the user SEES (output) : textbox, </w:t>
+      </w:r>
+      <w:r>
+        <w:rPr>
+          <w:sz w:val="24"/>
+          <w:szCs w:val="24"/>
+        </w:rPr>
+        <w:tab/>
+        <w:t xml:space="preserve">Ex: </w:t>
+      </w:r>
+      <w:proofErr w:type="spellStart"/>
+      <w:r>
+        <w:rPr>
+          <w:sz w:val="24"/>
+          <w:szCs w:val="24"/>
+        </w:rPr>
+        <w:t>console.writeline</w:t>
+      </w:r>
+      <w:proofErr w:type="spellEnd"/>
+    </w:p>
+    <w:p>
+      <w:pPr>
+        <w:pStyle w:val="NoSpacing"/>
+        <w:rPr>
+          <w:sz w:val="24"/>
+          <w:szCs w:val="24"/>
+        </w:rPr>
+      </w:pPr>
+      <w:r>
+        <w:rPr>
+          <w:sz w:val="24"/>
+          <w:szCs w:val="24"/>
+        </w:rPr>
+        <w:t>Controller: how the user CONTROLS (input) the application</w:t>
+      </w:r>
+      <w:r>
+        <w:rPr>
+          <w:sz w:val="24"/>
+          <w:szCs w:val="24"/>
+        </w:rPr>
+        <w:tab/>
+      </w:r>
+      <w:r>
+        <w:rPr>
+          <w:sz w:val="24"/>
+          <w:szCs w:val="24"/>
+        </w:rPr>
+        <w:tab/>
+        <w:t xml:space="preserve">Ex: </w:t>
+      </w:r>
+      <w:proofErr w:type="spellStart"/>
+      <w:r>
+        <w:rPr>
+          <w:sz w:val="24"/>
+          <w:szCs w:val="24"/>
+        </w:rPr>
+        <w:t>console.ReadKey</w:t>
+      </w:r>
+      <w:proofErr w:type="spellEnd"/>
+    </w:p>
+    <w:p>
+      <w:pPr>
+        <w:pStyle w:val="NoSpacing"/>
+        <w:rPr>
+          <w:sz w:val="24"/>
+          <w:szCs w:val="24"/>
+        </w:rPr>
+      </w:pPr>
+    </w:p>
+    <w:p>
+      <w:pPr>
+        <w:pStyle w:val="NoSpacing"/>
+        <w:rPr>
+          <w:b/>
+          <w:bCs/>
+          <w:sz w:val="28"/>
+          <w:szCs w:val="28"/>
+          <w:u w:val="single"/>
+        </w:rPr>
+      </w:pPr>
+      <w:r>
+        <w:rPr>
+          <w:b/>
+          <w:bCs/>
+          <w:sz w:val="28"/>
+          <w:szCs w:val="28"/>
+          <w:u w:val="single"/>
+        </w:rPr>
+        <w:t>Class</w:t>
+      </w:r>
+    </w:p>
+    <w:p>
+      <w:pPr>
+        <w:pStyle w:val="NoSpacing"/>
+        <w:rPr>
+          <w:sz w:val="24"/>
+          <w:szCs w:val="24"/>
+        </w:rPr>
+      </w:pPr>
+      <w:r>
+        <w:rPr>
+          <w:sz w:val="24"/>
+          <w:szCs w:val="24"/>
+        </w:rPr>
+        <w:t>public : available outside if the current class</w:t>
+      </w:r>
+    </w:p>
+    <w:p>
+      <w:pPr>
+        <w:pStyle w:val="NoSpacing"/>
+        <w:rPr>
+          <w:sz w:val="24"/>
+          <w:szCs w:val="24"/>
+        </w:rPr>
+      </w:pPr>
+      <w:r>
+        <w:rPr>
+          <w:sz w:val="24"/>
+          <w:szCs w:val="24"/>
+        </w:rPr>
+        <w:t>private : available inside the current class only</w:t>
+      </w:r>
+    </w:p>
+    <w:p>
+      <w:pPr>
+        <w:pStyle w:val="NoSpacing"/>
+        <w:rPr>
+          <w:sz w:val="24"/>
+          <w:szCs w:val="24"/>
+        </w:rPr>
+      </w:pPr>
+      <w:r>
+        <w:rPr>
+          <w:sz w:val="24"/>
+          <w:szCs w:val="24"/>
+        </w:rPr>
+        <w:t>protected : available the current class or by the children which inherits it</w:t>
+      </w:r>
     </w:p>
     <w:p>
       <w:pPr>
@@ -3440,6 +6039,184 @@
     </w:lvl>
   </w:abstractNum>
   <w:abstractNum w:abstractNumId="3" w15:restartNumberingAfterBreak="0">
+    <w:nsid w:val="3E365E8E"/>
+    <w:multiLevelType w:val="hybridMultilevel"/>
+    <w:tmpl w:val="43E8A99E"/>
+    <w:lvl w:ilvl="0" w:tplc="06A44494">
+      <w:start w:val="1"/>
+      <w:numFmt w:val="decimal"/>
+      <w:lvlText w:val="%1-"/>
+      <w:lvlJc w:val="left"/>
+      <w:pPr>
+        <w:ind w:left="720" w:hanging="360"/>
+      </w:pPr>
+      <w:rPr>
+        <w:rFonts w:hint="default"/>
+      </w:rPr>
+    </w:lvl>
+    <w:lvl w:ilvl="1" w:tplc="10090019">
+      <w:start w:val="1"/>
+      <w:numFmt w:val="lowerLetter"/>
+      <w:lvlText w:val="%2."/>
+      <w:lvlJc w:val="left"/>
+      <w:pPr>
+        <w:ind w:left="1440" w:hanging="360"/>
+      </w:pPr>
+    </w:lvl>
+    <w:lvl w:ilvl="2" w:tplc="1009001B" w:tentative="1">
+      <w:start w:val="1"/>
+      <w:numFmt w:val="lowerRoman"/>
+      <w:lvlText w:val="%3."/>
+      <w:lvlJc w:val="right"/>
+      <w:pPr>
+        <w:ind w:left="2160" w:hanging="180"/>
+      </w:pPr>
+    </w:lvl>
+    <w:lvl w:ilvl="3" w:tplc="1009000F" w:tentative="1">
+      <w:start w:val="1"/>
+      <w:numFmt w:val="decimal"/>
+      <w:lvlText w:val="%4."/>
+      <w:lvlJc w:val="left"/>
+      <w:pPr>
+        <w:ind w:left="2880" w:hanging="360"/>
+      </w:pPr>
+    </w:lvl>
+    <w:lvl w:ilvl="4" w:tplc="10090019" w:tentative="1">
+      <w:start w:val="1"/>
+      <w:numFmt w:val="lowerLetter"/>
+      <w:lvlText w:val="%5."/>
+      <w:lvlJc w:val="left"/>
+      <w:pPr>
+        <w:ind w:left="3600" w:hanging="360"/>
+      </w:pPr>
+    </w:lvl>
+    <w:lvl w:ilvl="5" w:tplc="1009001B" w:tentative="1">
+      <w:start w:val="1"/>
+      <w:numFmt w:val="lowerRoman"/>
+      <w:lvlText w:val="%6."/>
+      <w:lvlJc w:val="right"/>
+      <w:pPr>
+        <w:ind w:left="4320" w:hanging="180"/>
+      </w:pPr>
+    </w:lvl>
+    <w:lvl w:ilvl="6" w:tplc="1009000F" w:tentative="1">
+      <w:start w:val="1"/>
+      <w:numFmt w:val="decimal"/>
+      <w:lvlText w:val="%7."/>
+      <w:lvlJc w:val="left"/>
+      <w:pPr>
+        <w:ind w:left="5040" w:hanging="360"/>
+      </w:pPr>
+    </w:lvl>
+    <w:lvl w:ilvl="7" w:tplc="10090019" w:tentative="1">
+      <w:start w:val="1"/>
+      <w:numFmt w:val="lowerLetter"/>
+      <w:lvlText w:val="%8."/>
+      <w:lvlJc w:val="left"/>
+      <w:pPr>
+        <w:ind w:left="5760" w:hanging="360"/>
+      </w:pPr>
+    </w:lvl>
+    <w:lvl w:ilvl="8" w:tplc="1009001B" w:tentative="1">
+      <w:start w:val="1"/>
+      <w:numFmt w:val="lowerRoman"/>
+      <w:lvlText w:val="%9."/>
+      <w:lvlJc w:val="right"/>
+      <w:pPr>
+        <w:ind w:left="6480" w:hanging="180"/>
+      </w:pPr>
+    </w:lvl>
+  </w:abstractNum>
+  <w:abstractNum w:abstractNumId="4" w15:restartNumberingAfterBreak="0">
+    <w:nsid w:val="40EA2581"/>
+    <w:multiLevelType w:val="hybridMultilevel"/>
+    <w:tmpl w:val="F0C438DA"/>
+    <w:lvl w:ilvl="0" w:tplc="10090011">
+      <w:start w:val="1"/>
+      <w:numFmt w:val="decimal"/>
+      <w:lvlText w:val="%1)"/>
+      <w:lvlJc w:val="left"/>
+      <w:pPr>
+        <w:ind w:left="720" w:hanging="360"/>
+      </w:pPr>
+      <w:rPr>
+        <w:rFonts w:hint="default"/>
+      </w:rPr>
+    </w:lvl>
+    <w:lvl w:ilvl="1" w:tplc="10090019" w:tentative="1">
+      <w:start w:val="1"/>
+      <w:numFmt w:val="lowerLetter"/>
+      <w:lvlText w:val="%2."/>
+      <w:lvlJc w:val="left"/>
+      <w:pPr>
+        <w:ind w:left="1440" w:hanging="360"/>
+      </w:pPr>
+    </w:lvl>
+    <w:lvl w:ilvl="2" w:tplc="1009001B" w:tentative="1">
+      <w:start w:val="1"/>
+      <w:numFmt w:val="lowerRoman"/>
+      <w:lvlText w:val="%3."/>
+      <w:lvlJc w:val="right"/>
+      <w:pPr>
+        <w:ind w:left="2160" w:hanging="180"/>
+      </w:pPr>
+    </w:lvl>
+    <w:lvl w:ilvl="3" w:tplc="1009000F" w:tentative="1">
+      <w:start w:val="1"/>
+      <w:numFmt w:val="decimal"/>
+      <w:lvlText w:val="%4."/>
+      <w:lvlJc w:val="left"/>
+      <w:pPr>
+        <w:ind w:left="2880" w:hanging="360"/>
+      </w:pPr>
+    </w:lvl>
+    <w:lvl w:ilvl="4" w:tplc="10090019" w:tentative="1">
+      <w:start w:val="1"/>
+      <w:numFmt w:val="lowerLetter"/>
+      <w:lvlText w:val="%5."/>
+      <w:lvlJc w:val="left"/>
+      <w:pPr>
+        <w:ind w:left="3600" w:hanging="360"/>
+      </w:pPr>
+    </w:lvl>
+    <w:lvl w:ilvl="5" w:tplc="1009001B" w:tentative="1">
+      <w:start w:val="1"/>
+      <w:numFmt w:val="lowerRoman"/>
+      <w:lvlText w:val="%6."/>
+      <w:lvlJc w:val="right"/>
+      <w:pPr>
+        <w:ind w:left="4320" w:hanging="180"/>
+      </w:pPr>
+    </w:lvl>
+    <w:lvl w:ilvl="6" w:tplc="1009000F" w:tentative="1">
+      <w:start w:val="1"/>
+      <w:numFmt w:val="decimal"/>
+      <w:lvlText w:val="%7."/>
+      <w:lvlJc w:val="left"/>
+      <w:pPr>
+        <w:ind w:left="5040" w:hanging="360"/>
+      </w:pPr>
+    </w:lvl>
+    <w:lvl w:ilvl="7" w:tplc="10090019" w:tentative="1">
+      <w:start w:val="1"/>
+      <w:numFmt w:val="lowerLetter"/>
+      <w:lvlText w:val="%8."/>
+      <w:lvlJc w:val="left"/>
+      <w:pPr>
+        <w:ind w:left="5760" w:hanging="360"/>
+      </w:pPr>
+    </w:lvl>
+    <w:lvl w:ilvl="8" w:tplc="1009001B" w:tentative="1">
+      <w:start w:val="1"/>
+      <w:numFmt w:val="lowerRoman"/>
+      <w:lvlText w:val="%9."/>
+      <w:lvlJc w:val="right"/>
+      <w:pPr>
+        <w:ind w:left="6480" w:hanging="180"/>
+      </w:pPr>
+    </w:lvl>
+  </w:abstractNum>
+  <w:abstractNum w:abstractNumId="5" w15:restartNumberingAfterBreak="0">
     <w:nsid w:val="48B453DA"/>
     <w:multiLevelType w:val="hybridMultilevel"/>
     <w:tmpl w:val="BEBE1890"/>
@@ -3528,7 +6305,7 @@
       </w:pPr>
     </w:lvl>
   </w:abstractNum>
-  <w:abstractNum w:abstractNumId="4" w15:restartNumberingAfterBreak="0">
+  <w:abstractNum w:abstractNumId="6" w15:restartNumberingAfterBreak="0">
     <w:nsid w:val="48C577C1"/>
     <w:multiLevelType w:val="hybridMultilevel"/>
     <w:tmpl w:val="F7CAC87C"/>
@@ -3536,6 +6313,184 @@
       <w:start w:val="1"/>
       <w:numFmt w:val="decimal"/>
       <w:lvlText w:val="%1."/>
+      <w:lvlJc w:val="left"/>
+      <w:pPr>
+        <w:ind w:left="720" w:hanging="360"/>
+      </w:pPr>
+      <w:rPr>
+        <w:rFonts w:hint="default"/>
+      </w:rPr>
+    </w:lvl>
+    <w:lvl w:ilvl="1" w:tplc="10090019" w:tentative="1">
+      <w:start w:val="1"/>
+      <w:numFmt w:val="lowerLetter"/>
+      <w:lvlText w:val="%2."/>
+      <w:lvlJc w:val="left"/>
+      <w:pPr>
+        <w:ind w:left="1440" w:hanging="360"/>
+      </w:pPr>
+    </w:lvl>
+    <w:lvl w:ilvl="2" w:tplc="1009001B" w:tentative="1">
+      <w:start w:val="1"/>
+      <w:numFmt w:val="lowerRoman"/>
+      <w:lvlText w:val="%3."/>
+      <w:lvlJc w:val="right"/>
+      <w:pPr>
+        <w:ind w:left="2160" w:hanging="180"/>
+      </w:pPr>
+    </w:lvl>
+    <w:lvl w:ilvl="3" w:tplc="1009000F" w:tentative="1">
+      <w:start w:val="1"/>
+      <w:numFmt w:val="decimal"/>
+      <w:lvlText w:val="%4."/>
+      <w:lvlJc w:val="left"/>
+      <w:pPr>
+        <w:ind w:left="2880" w:hanging="360"/>
+      </w:pPr>
+    </w:lvl>
+    <w:lvl w:ilvl="4" w:tplc="10090019" w:tentative="1">
+      <w:start w:val="1"/>
+      <w:numFmt w:val="lowerLetter"/>
+      <w:lvlText w:val="%5."/>
+      <w:lvlJc w:val="left"/>
+      <w:pPr>
+        <w:ind w:left="3600" w:hanging="360"/>
+      </w:pPr>
+    </w:lvl>
+    <w:lvl w:ilvl="5" w:tplc="1009001B" w:tentative="1">
+      <w:start w:val="1"/>
+      <w:numFmt w:val="lowerRoman"/>
+      <w:lvlText w:val="%6."/>
+      <w:lvlJc w:val="right"/>
+      <w:pPr>
+        <w:ind w:left="4320" w:hanging="180"/>
+      </w:pPr>
+    </w:lvl>
+    <w:lvl w:ilvl="6" w:tplc="1009000F" w:tentative="1">
+      <w:start w:val="1"/>
+      <w:numFmt w:val="decimal"/>
+      <w:lvlText w:val="%7."/>
+      <w:lvlJc w:val="left"/>
+      <w:pPr>
+        <w:ind w:left="5040" w:hanging="360"/>
+      </w:pPr>
+    </w:lvl>
+    <w:lvl w:ilvl="7" w:tplc="10090019" w:tentative="1">
+      <w:start w:val="1"/>
+      <w:numFmt w:val="lowerLetter"/>
+      <w:lvlText w:val="%8."/>
+      <w:lvlJc w:val="left"/>
+      <w:pPr>
+        <w:ind w:left="5760" w:hanging="360"/>
+      </w:pPr>
+    </w:lvl>
+    <w:lvl w:ilvl="8" w:tplc="1009001B" w:tentative="1">
+      <w:start w:val="1"/>
+      <w:numFmt w:val="lowerRoman"/>
+      <w:lvlText w:val="%9."/>
+      <w:lvlJc w:val="right"/>
+      <w:pPr>
+        <w:ind w:left="6480" w:hanging="180"/>
+      </w:pPr>
+    </w:lvl>
+  </w:abstractNum>
+  <w:abstractNum w:abstractNumId="7" w15:restartNumberingAfterBreak="0">
+    <w:nsid w:val="716D26FB"/>
+    <w:multiLevelType w:val="hybridMultilevel"/>
+    <w:tmpl w:val="BFF6C04A"/>
+    <w:lvl w:ilvl="0" w:tplc="1009000F">
+      <w:start w:val="1"/>
+      <w:numFmt w:val="decimal"/>
+      <w:lvlText w:val="%1."/>
+      <w:lvlJc w:val="left"/>
+      <w:pPr>
+        <w:ind w:left="720" w:hanging="360"/>
+      </w:pPr>
+      <w:rPr>
+        <w:rFonts w:hint="default"/>
+      </w:rPr>
+    </w:lvl>
+    <w:lvl w:ilvl="1" w:tplc="10090019" w:tentative="1">
+      <w:start w:val="1"/>
+      <w:numFmt w:val="lowerLetter"/>
+      <w:lvlText w:val="%2."/>
+      <w:lvlJc w:val="left"/>
+      <w:pPr>
+        <w:ind w:left="1440" w:hanging="360"/>
+      </w:pPr>
+    </w:lvl>
+    <w:lvl w:ilvl="2" w:tplc="1009001B" w:tentative="1">
+      <w:start w:val="1"/>
+      <w:numFmt w:val="lowerRoman"/>
+      <w:lvlText w:val="%3."/>
+      <w:lvlJc w:val="right"/>
+      <w:pPr>
+        <w:ind w:left="2160" w:hanging="180"/>
+      </w:pPr>
+    </w:lvl>
+    <w:lvl w:ilvl="3" w:tplc="1009000F" w:tentative="1">
+      <w:start w:val="1"/>
+      <w:numFmt w:val="decimal"/>
+      <w:lvlText w:val="%4."/>
+      <w:lvlJc w:val="left"/>
+      <w:pPr>
+        <w:ind w:left="2880" w:hanging="360"/>
+      </w:pPr>
+    </w:lvl>
+    <w:lvl w:ilvl="4" w:tplc="10090019" w:tentative="1">
+      <w:start w:val="1"/>
+      <w:numFmt w:val="lowerLetter"/>
+      <w:lvlText w:val="%5."/>
+      <w:lvlJc w:val="left"/>
+      <w:pPr>
+        <w:ind w:left="3600" w:hanging="360"/>
+      </w:pPr>
+    </w:lvl>
+    <w:lvl w:ilvl="5" w:tplc="1009001B" w:tentative="1">
+      <w:start w:val="1"/>
+      <w:numFmt w:val="lowerRoman"/>
+      <w:lvlText w:val="%6."/>
+      <w:lvlJc w:val="right"/>
+      <w:pPr>
+        <w:ind w:left="4320" w:hanging="180"/>
+      </w:pPr>
+    </w:lvl>
+    <w:lvl w:ilvl="6" w:tplc="1009000F" w:tentative="1">
+      <w:start w:val="1"/>
+      <w:numFmt w:val="decimal"/>
+      <w:lvlText w:val="%7."/>
+      <w:lvlJc w:val="left"/>
+      <w:pPr>
+        <w:ind w:left="5040" w:hanging="360"/>
+      </w:pPr>
+    </w:lvl>
+    <w:lvl w:ilvl="7" w:tplc="10090019" w:tentative="1">
+      <w:start w:val="1"/>
+      <w:numFmt w:val="lowerLetter"/>
+      <w:lvlText w:val="%8."/>
+      <w:lvlJc w:val="left"/>
+      <w:pPr>
+        <w:ind w:left="5760" w:hanging="360"/>
+      </w:pPr>
+    </w:lvl>
+    <w:lvl w:ilvl="8" w:tplc="1009001B" w:tentative="1">
+      <w:start w:val="1"/>
+      <w:numFmt w:val="lowerRoman"/>
+      <w:lvlText w:val="%9."/>
+      <w:lvlJc w:val="right"/>
+      <w:pPr>
+        <w:ind w:left="6480" w:hanging="180"/>
+      </w:pPr>
+    </w:lvl>
+  </w:abstractNum>
+  <w:abstractNum w:abstractNumId="8" w15:restartNumberingAfterBreak="0">
+    <w:nsid w:val="73985439"/>
+    <w:multiLevelType w:val="hybridMultilevel"/>
+    <w:tmpl w:val="B86C8AC4"/>
+    <w:lvl w:ilvl="0" w:tplc="10090011">
+      <w:start w:val="1"/>
+      <w:numFmt w:val="decimal"/>
+      <w:lvlText w:val="%1)"/>
       <w:lvlJc w:val="left"/>
       <w:pPr>
         <w:ind w:left="720" w:hanging="360"/>
@@ -3624,13 +6579,25 @@
     <w:abstractNumId w:val="1"/>
   </w:num>
   <w:num w:numId="3">
-    <w:abstractNumId w:val="4"/>
+    <w:abstractNumId w:val="6"/>
   </w:num>
   <w:num w:numId="4">
-    <w:abstractNumId w:val="3"/>
+    <w:abstractNumId w:val="5"/>
   </w:num>
   <w:num w:numId="5">
     <w:abstractNumId w:val="0"/>
+  </w:num>
+  <w:num w:numId="6">
+    <w:abstractNumId w:val="8"/>
+  </w:num>
+  <w:num w:numId="7">
+    <w:abstractNumId w:val="4"/>
+  </w:num>
+  <w:num w:numId="8">
+    <w:abstractNumId w:val="3"/>
+  </w:num>
+  <w:num w:numId="9">
+    <w:abstractNumId w:val="7"/>
   </w:num>
 </w:numbering>
 </file>
@@ -4081,6 +7048,25 @@
       <w:contextualSpacing/>
     </w:pPr>
   </w:style>
+  <w:style w:type="table" w:styleId="TableGrid">
+    <w:name w:val="Table Grid"/>
+    <w:basedOn w:val="TableNormal"/>
+    <w:uiPriority w:val="39"/>
+    <w:rsid w:val="00FF1D8E"/>
+    <w:pPr>
+      <w:spacing w:after="0" w:line="240" w:lineRule="auto"/>
+    </w:pPr>
+    <w:tblPr>
+      <w:tblBorders>
+        <w:top w:val="single" w:sz="4" w:space="0" w:color="auto"/>
+        <w:left w:val="single" w:sz="4" w:space="0" w:color="auto"/>
+        <w:bottom w:val="single" w:sz="4" w:space="0" w:color="auto"/>
+        <w:right w:val="single" w:sz="4" w:space="0" w:color="auto"/>
+        <w:insideH w:val="single" w:sz="4" w:space="0" w:color="auto"/>
+        <w:insideV w:val="single" w:sz="4" w:space="0" w:color="auto"/>
+      </w:tblBorders>
+    </w:tblPr>
+  </w:style>
 </w:styles>
 </file>
 

</xml_diff>